<commit_message>
manuscript updates sent over to Bob
</commit_message>
<xml_diff>
--- a/doc/unreliable.docx
+++ b/doc/unreliable.docx
@@ -369,10 +369,26 @@
         <w:t>Political scientists often face situations</w:t>
       </w:r>
       <w:r>
-        <w:t xml:space="preserve"> in which two (or more) distinct processes lead to different unobservable binary outcomes that can only be observed jointly. In some applications, researchers observe an event if either unobservable event occurs. In other cases, researchers only observe an event if both occur. Braumoeller (2003) provides many examples of established literature theorizing such relationships. </w:t>
-      </w:r>
-      <w:r>
-        <w:t xml:space="preserve">In some situations, the analyst believes that the key explanatory variable influences only one of the partially observed outcomes (e.g., Braumoeller and Carson 2011). In other cases, the researcher believes that the key explanatory variable </w:t>
+        <w:t xml:space="preserve"> in which two (or more) distinct processes lead to different unobservable binary outcomes that can only be observed jointly. In some applications, researchers observe an event if either unobservable event occurs. In other cases, researchers only observe an event if both occur. </w:t>
+      </w:r>
+      <w:proofErr w:type="spellStart"/>
+      <w:r>
+        <w:t>Braumoeller</w:t>
+      </w:r>
+      <w:proofErr w:type="spellEnd"/>
+      <w:r>
+        <w:t xml:space="preserve"> (2003) provides many examples of established literature theorizing such relationships. </w:t>
+      </w:r>
+      <w:r>
+        <w:t xml:space="preserve">In some situations, the analyst believes that the key explanatory variable influences only one of the partially observed outcomes (e.g., </w:t>
+      </w:r>
+      <w:proofErr w:type="spellStart"/>
+      <w:r>
+        <w:t>Braumoeller</w:t>
+      </w:r>
+      <w:proofErr w:type="spellEnd"/>
+      <w:r>
+        <w:t xml:space="preserve"> and Carson 2011). In other cases, the researcher believes that the key explanatory variable </w:t>
       </w:r>
       <w:r>
         <w:t>affects</w:t>
@@ -864,12 +880,20 @@
       <w:r>
         <w:t xml:space="preserve">Identifying the model requires at least one, but hopefully several, variables that are not present in both </w:t>
       </w:r>
+      <w:proofErr w:type="gramStart"/>
       <m:oMath>
         <m:r>
           <w:rPr>
             <w:rFonts w:ascii="Cambria Math" w:hAnsi="Cambria Math"/>
           </w:rPr>
-          <m:t>f(Xβ)</m:t>
+          <m:t>f(</m:t>
+        </m:r>
+        <w:proofErr w:type="gramEnd"/>
+        <m:r>
+          <w:rPr>
+            <w:rFonts w:ascii="Cambria Math" w:hAnsi="Cambria Math"/>
+          </w:rPr>
+          <m:t>Xβ)</m:t>
         </m:r>
       </m:oMath>
       <w:r>
@@ -1056,7 +1080,15 @@
       </w:r>
       <w:r>
         <w:lastRenderedPageBreak/>
-        <w:t xml:space="preserve">partial observability model.  However, Meng and Schmidt (1985) counseled economists early on regarding some of the costs of partial observability, arguing that standard errors are much larger when the outcome of interest is only partially observed. They write, “we would not be surprised to find, in a typical application, </w:t>
+        <w:t xml:space="preserve">partial observability model.  However, </w:t>
+      </w:r>
+      <w:proofErr w:type="spellStart"/>
+      <w:r>
+        <w:t>Meng</w:t>
+      </w:r>
+      <w:proofErr w:type="spellEnd"/>
+      <w:r>
+        <w:t xml:space="preserve"> and Schmidt (1985) counseled economists early on regarding some of the costs of partial observability, arguing that standard errors are much larger when the outcome of interest is only partially observed. They write, “we would not be surprised to find, in a typical application, </w:t>
       </w:r>
       <w:r>
         <w:rPr>
@@ -1065,7 +1097,15 @@
         <w:t>t</w:t>
       </w:r>
       <w:r>
-        <w:t>-ratios to be from two to four times as large under full observability as under partial observability” (Meng and Schmidt 1985, p.</w:t>
+        <w:t>-ratios to be from two to four times as large under full observability as under partial observability” (</w:t>
+      </w:r>
+      <w:proofErr w:type="spellStart"/>
+      <w:r>
+        <w:t>Meng</w:t>
+      </w:r>
+      <w:proofErr w:type="spellEnd"/>
+      <w:r>
+        <w:t xml:space="preserve"> and Schmidt 1985, p.</w:t>
       </w:r>
       <w:r>
         <w:t xml:space="preserve"> 83</w:t>
@@ -1317,7 +1357,21 @@
         <w:rPr>
           <w:color w:val="auto"/>
         </w:rPr>
-        <w:t xml:space="preserve"> for preferring the specific logit functional form over a “non-</w:t>
+        <w:t xml:space="preserve"> for preferring the specific logit functional form </w:t>
+      </w:r>
+      <w:proofErr w:type="gramStart"/>
+      <w:r>
+        <w:rPr>
+          <w:color w:val="auto"/>
+        </w:rPr>
+        <w:t>over</w:t>
+      </w:r>
+      <w:proofErr w:type="gramEnd"/>
+      <w:r>
+        <w:rPr>
+          <w:color w:val="auto"/>
+        </w:rPr>
+        <w:t xml:space="preserve"> a “non-</w:t>
       </w:r>
       <w:r>
         <w:rPr>
@@ -1795,6 +1849,7 @@
       <w:r>
         <w:t xml:space="preserve">. That is, </w:t>
       </w:r>
+      <w:proofErr w:type="gramStart"/>
       <m:oMath>
         <m:r>
           <w:rPr>
@@ -1802,6 +1857,7 @@
           </w:rPr>
           <m:t>P(</m:t>
         </m:r>
+        <w:proofErr w:type="gramEnd"/>
         <m:sSub>
           <m:sSubPr>
             <m:ctrlPr>
@@ -1888,13 +1944,7 @@
               <w:rPr>
                 <w:rFonts w:ascii="Cambria Math" w:hAnsi="Cambria Math"/>
               </w:rPr>
-              <m:t>n</m:t>
-            </m:r>
-            <m:r>
-              <w:rPr>
-                <w:rFonts w:ascii="Cambria Math" w:hAnsi="Cambria Math"/>
-              </w:rPr>
-              <m:t>uisance</m:t>
+              <m:t>nuisance</m:t>
             </m:r>
           </m:sub>
         </m:sSub>
@@ -2101,6 +2151,7 @@
       <w:r>
         <w:t xml:space="preserve">to </w:t>
       </w:r>
+      <w:proofErr w:type="gramStart"/>
       <m:oMath>
         <m:r>
           <w:rPr>
@@ -2108,6 +2159,7 @@
           </w:rPr>
           <m:t>P(</m:t>
         </m:r>
+        <w:proofErr w:type="gramEnd"/>
         <m:sSub>
           <m:sSubPr>
             <m:ctrlPr>
@@ -2233,6 +2285,7 @@
       <w:r>
         <w:t xml:space="preserve">to </w:t>
       </w:r>
+      <w:proofErr w:type="gramStart"/>
       <m:oMath>
         <m:r>
           <w:rPr>
@@ -2240,6 +2293,7 @@
           </w:rPr>
           <m:t>P(</m:t>
         </m:r>
+        <w:proofErr w:type="gramEnd"/>
         <m:sSub>
           <m:sSubPr>
             <m:ctrlPr>
@@ -2646,7 +2700,44 @@
         <w:footnoteReference w:id="14"/>
       </w:r>
       <w:r>
-        <w:t xml:space="preserve"> Although the researcher does not know the exact functional form relating the explanatory variables to the unobserved outcomes, </w:t>
+        <w:t xml:space="preserve"> </w:t>
+      </w:r>
+      <w:r>
+        <w:rPr>
+          <w:color w:val="FF0000"/>
+        </w:rPr>
+        <w:t xml:space="preserve">These simulations </w:t>
+      </w:r>
+      <w:r>
+        <w:rPr>
+          <w:color w:val="FF0000"/>
+        </w:rPr>
+        <w:t>suggest the partial observability model is extremely sensitive to misspecification and that even seemingly mild specification errors lead to wildly incorrect estimates</w:t>
+      </w:r>
+      <w:r>
+        <w:rPr>
+          <w:color w:val="FF0000"/>
+        </w:rPr>
+        <w:t>.</w:t>
+      </w:r>
+      <w:r>
+        <w:t xml:space="preserve"> </w:t>
+      </w:r>
+    </w:p>
+    <w:p>
+      <w:pPr>
+        <w:pStyle w:val="Normal1"/>
+        <w:contextualSpacing w:val="0"/>
+      </w:pPr>
+      <w:r>
+        <w:lastRenderedPageBreak/>
+        <w:t xml:space="preserve">In setting up the simulations, we assume that </w:t>
+      </w:r>
+      <w:r>
+        <w:t xml:space="preserve">the researcher does not know the exact functional form relating the explanatory variables to the unobserved outcomes, </w:t>
+      </w:r>
+      <w:r>
+        <w:t xml:space="preserve">but </w:t>
       </w:r>
       <w:r>
         <w:t xml:space="preserve">we make the generous assumption that </w:t>
@@ -2747,11 +2838,7 @@
         <w:t>, and that</w:t>
       </w:r>
       <w:r>
-        <w:t xml:space="preserve"> the following </w:t>
-      </w:r>
-      <w:r>
-        <w:lastRenderedPageBreak/>
-        <w:t>relationships</w:t>
+        <w:t xml:space="preserve"> the following relationships</w:t>
       </w:r>
       <w:r>
         <w:t xml:space="preserve"> hold</w:t>
@@ -3146,6 +3233,7 @@
       <w:r>
         <w:t xml:space="preserve">Assume that the true relationship between </w:t>
       </w:r>
+      <w:proofErr w:type="gramStart"/>
       <m:oMath>
         <m:r>
           <w:rPr>
@@ -3153,6 +3241,7 @@
           </w:rPr>
           <m:t>P(</m:t>
         </m:r>
+        <w:proofErr w:type="gramEnd"/>
         <m:sSub>
           <m:sSubPr>
             <m:ctrlPr>
@@ -3453,6 +3542,7 @@
       <w:r>
         <w:t xml:space="preserve"> is given by </w:t>
       </w:r>
+      <w:proofErr w:type="gramStart"/>
       <m:oMath>
         <m:r>
           <w:rPr>
@@ -3460,6 +3550,7 @@
           </w:rPr>
           <m:t>P(</m:t>
         </m:r>
+        <w:proofErr w:type="gramEnd"/>
         <m:sSub>
           <m:sSubPr>
             <m:ctrlPr>
@@ -3482,13 +3573,7 @@
               <w:rPr>
                 <w:rFonts w:ascii="Cambria Math" w:hAnsi="Cambria Math"/>
               </w:rPr>
-              <m:t>nuis</m:t>
-            </m:r>
-            <m:r>
-              <w:rPr>
-                <w:rFonts w:ascii="Cambria Math" w:hAnsi="Cambria Math"/>
-              </w:rPr>
-              <m:t>ance</m:t>
+              <m:t>nuisance</m:t>
             </m:r>
           </m:sub>
         </m:sSub>
@@ -4009,6 +4094,7 @@
         <w:ind w:hanging="359"/>
       </w:pPr>
       <w:r>
+        <w:lastRenderedPageBreak/>
         <w:t xml:space="preserve">The relationship between </w:t>
       </w:r>
       <m:oMath>
@@ -4147,14 +4233,7 @@
         <w:rPr>
           <w:color w:val="auto"/>
         </w:rPr>
-        <w:t xml:space="preserve">, so that the type </w:t>
-      </w:r>
-      <w:r>
-        <w:rPr>
-          <w:color w:val="auto"/>
-        </w:rPr>
-        <w:lastRenderedPageBreak/>
-        <w:t xml:space="preserve">of misspecification is relatively mild. Other types of misspecification </w:t>
+        <w:t xml:space="preserve">, so that the type of misspecification is relatively mild. Other types of misspecification </w:t>
       </w:r>
       <w:r>
         <w:rPr>
@@ -4306,6 +4385,7 @@
       <w:r>
         <w:t xml:space="preserve"> from Step 1, calculate </w:t>
       </w:r>
+      <w:proofErr w:type="gramStart"/>
       <m:oMath>
         <m:r>
           <w:rPr>
@@ -4313,6 +4393,7 @@
           </w:rPr>
           <m:t>P(</m:t>
         </m:r>
+        <w:proofErr w:type="gramEnd"/>
         <m:sSub>
           <m:sSubPr>
             <m:ctrlPr>
@@ -4389,6 +4470,7 @@
       <w:r>
         <w:t xml:space="preserve">by taking 100,000 draws from a Bernoulli distribution with the success probability set to </w:t>
       </w:r>
+      <w:proofErr w:type="gramStart"/>
       <m:oMath>
         <m:r>
           <w:rPr>
@@ -4396,6 +4478,7 @@
           </w:rPr>
           <m:t>P(</m:t>
         </m:r>
+        <w:proofErr w:type="gramEnd"/>
         <m:sSub>
           <m:sSubPr>
             <m:ctrlPr>
@@ -4459,6 +4542,7 @@
       <w:r>
         <w:t xml:space="preserve"> from Step 1, calculate </w:t>
       </w:r>
+      <w:proofErr w:type="gramStart"/>
       <m:oMath>
         <m:r>
           <w:rPr>
@@ -4466,6 +4550,7 @@
           </w:rPr>
           <m:t>P(</m:t>
         </m:r>
+        <w:proofErr w:type="gramEnd"/>
         <m:sSub>
           <m:sSubPr>
             <m:ctrlPr>
@@ -4542,6 +4627,7 @@
       <w:r>
         <w:t xml:space="preserve">by taking 100,000 draws from a Bernoulli distribution with the success probability set to </w:t>
       </w:r>
+      <w:proofErr w:type="gramStart"/>
       <m:oMath>
         <m:r>
           <w:rPr>
@@ -4549,6 +4635,7 @@
           </w:rPr>
           <m:t>P(</m:t>
         </m:r>
+        <w:proofErr w:type="gramEnd"/>
         <m:sSub>
           <m:sSubPr>
             <m:ctrlPr>
@@ -4571,13 +4658,7 @@
               <w:rPr>
                 <w:rFonts w:ascii="Cambria Math" w:hAnsi="Cambria Math"/>
               </w:rPr>
-              <m:t>nuisa</m:t>
-            </m:r>
-            <m:r>
-              <w:rPr>
-                <w:rFonts w:ascii="Cambria Math" w:hAnsi="Cambria Math"/>
-              </w:rPr>
-              <m:t>nce</m:t>
+              <m:t>nuisance</m:t>
             </m:r>
           </m:sub>
         </m:sSub>
@@ -4604,6 +4685,7 @@
       <w:r>
         <w:t xml:space="preserve">Calculate </w:t>
       </w:r>
+      <w:proofErr w:type="gramStart"/>
       <m:oMath>
         <m:r>
           <w:rPr>
@@ -4611,6 +4693,7 @@
           </w:rPr>
           <m:t>P(</m:t>
         </m:r>
+        <w:proofErr w:type="gramEnd"/>
         <m:sSub>
           <m:sSubPr>
             <m:ctrlPr>
@@ -4890,6 +4973,7 @@
       <w:r>
         <w:t xml:space="preserve">by taking 100,000 draws from a Bernoulli distribution with the success probability set to </w:t>
       </w:r>
+      <w:proofErr w:type="gramStart"/>
       <m:oMath>
         <m:r>
           <w:rPr>
@@ -4897,6 +4981,7 @@
           </w:rPr>
           <m:t>P(</m:t>
         </m:r>
+        <w:proofErr w:type="gramEnd"/>
         <m:sSub>
           <m:sSubPr>
             <m:ctrlPr>
@@ -4962,6 +5047,7 @@
       <w:r>
         <w:t xml:space="preserve">Estimate the usual logistic regression model </w:t>
       </w:r>
+      <w:proofErr w:type="gramStart"/>
       <m:oMath>
         <m:r>
           <w:rPr>
@@ -4969,6 +5055,7 @@
           </w:rPr>
           <m:t>P(</m:t>
         </m:r>
+        <w:proofErr w:type="gramEnd"/>
         <m:sSub>
           <m:sSubPr>
             <m:ctrlPr>
@@ -5112,6 +5199,7 @@
         <w:ind w:hanging="359"/>
       </w:pPr>
       <w:r>
+        <w:lastRenderedPageBreak/>
         <w:t xml:space="preserve">Use the large-sample estimates </w:t>
       </w:r>
       <m:oMath>
@@ -5235,11 +5323,7 @@
         <w:t>x</w:t>
       </w:r>
       <w:r>
-        <w:t xml:space="preserve"> is set to a high value (75th percentile or 0.75). Subtract the latter from the former </w:t>
-      </w:r>
-      <w:r>
-        <w:lastRenderedPageBreak/>
-        <w:t xml:space="preserve">to obtain an estimate of the effect of changing </w:t>
+        <w:t xml:space="preserve"> is set to a high value (75th percentile or 0.75). Subtract the latter from the former to obtain an estimate of the effect of changing </w:t>
       </w:r>
       <w:r>
         <w:rPr>
@@ -5250,6 +5334,7 @@
       <w:r>
         <w:t xml:space="preserve"> from 0.25 to 0.75 on </w:t>
       </w:r>
+      <w:proofErr w:type="gramStart"/>
       <m:oMath>
         <m:r>
           <w:rPr>
@@ -5257,6 +5342,7 @@
           </w:rPr>
           <m:t>P(</m:t>
         </m:r>
+        <w:proofErr w:type="gramEnd"/>
         <m:sSub>
           <m:sSubPr>
             <m:ctrlPr>
@@ -5908,6 +5994,7 @@
       <w:r>
         <w:t xml:space="preserve"> from 0.25 to 0.75 on </w:t>
       </w:r>
+      <w:proofErr w:type="gramStart"/>
       <m:oMath>
         <m:r>
           <w:rPr>
@@ -5915,6 +6002,7 @@
           </w:rPr>
           <m:t>P(</m:t>
         </m:r>
+        <w:proofErr w:type="gramEnd"/>
         <m:sSub>
           <m:sSubPr>
             <m:ctrlPr>
@@ -6014,6 +6102,7 @@
         <w:contextualSpacing w:val="0"/>
       </w:pPr>
       <w:r>
+        <w:lastRenderedPageBreak/>
         <w:t>To get a sense of how the model is performing, we consider two estimands (potential quantities of interest). First, we examine how well the full and partial observability models estimate the probability of the event of key interest (i.e.</w:t>
       </w:r>
       <w:r>
@@ -6022,6 +6111,7 @@
       <w:r>
         <w:t xml:space="preserve"> </w:t>
       </w:r>
+      <w:proofErr w:type="gramStart"/>
       <m:oMath>
         <m:r>
           <w:rPr>
@@ -6029,6 +6119,7 @@
           </w:rPr>
           <m:t>P(</m:t>
         </m:r>
+        <w:proofErr w:type="gramEnd"/>
         <m:sSub>
           <m:sSubPr>
             <m:ctrlPr>
@@ -6066,11 +6157,7 @@
         <w:t xml:space="preserve">) </w:t>
       </w:r>
       <w:r>
-        <w:t xml:space="preserve">when the explanatory </w:t>
-      </w:r>
-      <w:r>
-        <w:lastRenderedPageBreak/>
-        <w:t>variable takes on a central value (</w:t>
+        <w:t>when the explanatory variable takes on a central value (</w:t>
       </w:r>
       <m:oMath>
         <m:r>
@@ -6192,6 +6279,7 @@
         <w:rPr>
           <w:rFonts w:ascii="Times New Roman" w:hAnsi="Times New Roman" w:cs="Times New Roman"/>
         </w:rPr>
+        <w:lastRenderedPageBreak/>
         <w:t xml:space="preserve">[Insert </w:t>
       </w:r>
       <w:r>
@@ -6261,11 +6349,7 @@
         <w:t>increases</w:t>
       </w:r>
       <w:r>
-        <w:t xml:space="preserve"> from a low </w:t>
-      </w:r>
-      <w:r>
-        <w:lastRenderedPageBreak/>
-        <w:t>value to a high value (0.2</w:t>
+        <w:t xml:space="preserve"> from a low value to a high value (0.2</w:t>
       </w:r>
       <w:r>
         <w:t xml:space="preserve">5 to 0.75 in our case). </w:t>
@@ -6626,7 +6710,11 @@
         <w:t xml:space="preserve">true effect and the </w:t>
       </w:r>
       <w:r>
-        <w:t xml:space="preserve">estimated effect for both models. Notice an even greater correlation between the true effect and the estimated effect under full observability (Kendall’s </w:t>
+        <w:t xml:space="preserve">estimated effect for both models. </w:t>
+      </w:r>
+      <w:r>
+        <w:lastRenderedPageBreak/>
+        <w:t xml:space="preserve">Notice an even greater correlation between the true effect and the estimated effect under full observability (Kendall’s </w:t>
       </w:r>
       <m:oMath>
         <m:r>
@@ -6660,11 +6748,7 @@
         </m:r>
       </m:oMath>
       <w:r>
-        <w:t xml:space="preserve">= 0.62). The partial </w:t>
-      </w:r>
-      <w:r>
-        <w:lastRenderedPageBreak/>
-        <w:t>observability model does tend to get the sign of the estimate correct, however. For the partial observability model, only 40 of the 500 (8%) simulations produce a sign error. However, the full observability model produces no sign errors.</w:t>
+        <w:t>= 0.62). The partial observability model does tend to get the sign of the estimate correct, however. For the partial observability model, only 40 of the 500 (8%) simulations produce a sign error. However, the full observability model produces no sign errors.</w:t>
       </w:r>
     </w:p>
     <w:p>
@@ -6717,13 +6801,37 @@
         <w:footnoteReference w:id="16"/>
       </w:r>
       <w:r>
-        <w:t xml:space="preserve"> There are other sources of uncertainty as well, including specification uncertainty. If a researcher is uncertain about the model specification, then the standard errors from a default model are too small. In the case of full observability, our simulations show that the additional uncertainty is perhaps negligible. But in the case of partial observability, the additional uncertainty is quite meaningful. The biases introduced from specification error can be quite large and are rarely negligible. But these results are based on simulations of a hypothetical data generating process (though we think they are realistic and less messy than actual research problems), so we now turn to a real world example that helps to </w:t>
-      </w:r>
-      <w:r>
-        <w:t xml:space="preserve">further </w:t>
-      </w:r>
-      <w:r>
-        <w:t>illustrate the problem.</w:t>
+        <w:t xml:space="preserve"> There are other sources of uncertainty as well, including specification uncertainty. If a researcher is uncertain about the model specification, then the standard errors from a default model are too small. In the case of full observability, our simulations show that the additional uncertainty is perhaps negligible. But in the case of partial observability, the additional uncertainty is quite meaningful. The biases introduced from specification error can be quite large and are rarely negligible. </w:t>
+      </w:r>
+      <w:r>
+        <w:rPr>
+          <w:color w:val="FF0000"/>
+        </w:rPr>
+        <w:t>This leads us to expect that the types of specification errors that are hardly avoidable in actual social-science applications lead to large biases in inferences.</w:t>
+      </w:r>
+      <w:r>
+        <w:t xml:space="preserve"> </w:t>
+      </w:r>
+      <w:r>
+        <w:t>But the simulation</w:t>
+      </w:r>
+      <w:r>
+        <w:t xml:space="preserve"> results are based on simulations of a hypothetical data generating process (though we think they are realistic and less messy than actual research problems), so we now turn to a real world example </w:t>
+      </w:r>
+      <w:r>
+        <w:rPr>
+          <w:color w:val="FF0000"/>
+        </w:rPr>
+        <w:t xml:space="preserve">that </w:t>
+      </w:r>
+      <w:r>
+        <w:rPr>
+          <w:color w:val="FF0000"/>
+        </w:rPr>
+        <w:t>shows large biases appear in actual applications as well</w:t>
+      </w:r>
+      <w:r>
+        <w:t>.</w:t>
       </w:r>
     </w:p>
     <w:p>
@@ -6741,6 +6849,7 @@
           <w:rFonts w:ascii="Times New Roman" w:hAnsi="Times New Roman"/>
           <w:b/>
         </w:rPr>
+        <w:lastRenderedPageBreak/>
         <w:t>Empirical Example: The Effect of Education on Voter Turnout</w:t>
       </w:r>
     </w:p>
@@ -6759,11 +6868,15 @@
         <w:footnoteReference w:id="17"/>
       </w:r>
       <w:r>
-        <w:t xml:space="preserve"> the self-report </w:t>
-      </w:r>
-      <w:r>
-        <w:lastRenderedPageBreak/>
-        <w:t xml:space="preserve">remains the most common way to gather information about who turns out to vote (and who does not). The partial observability model seems to offer some hope of “modeling away” the problem of misreports in self-reported turnout data (see Beger et al. 2011).  Fortuitously, the availability of data based on efforts to validate self-reports for several years of the National Election Studies (NES) offers an unusual opportunity to evaluate the performance of the partial observability model against an approximately correct inference (based on the validated data). </w:t>
+        <w:t xml:space="preserve"> the self-report remains the most common way to gather information about who turns out to vote (and who does not). The partial observability model seems to offer some hope of “modeling away” the problem of misreports in self-reported turnout data (see </w:t>
+      </w:r>
+      <w:proofErr w:type="spellStart"/>
+      <w:r>
+        <w:t>Beger</w:t>
+      </w:r>
+      <w:proofErr w:type="spellEnd"/>
+      <w:r>
+        <w:t xml:space="preserve"> et al. 2011).  Fortuitously, the availability of data based on efforts to validate self-reports for several years of the National Election Studies (NES) offers an unusual opportunity to evaluate the performance of the partial observability model against an approximately correct inference (based on the validated data). </w:t>
       </w:r>
     </w:p>
     <w:p>
@@ -6867,7 +6980,11 @@
         <w:t>For our primary analysis, we rely on the 1988 NES, the most recent study of a presidential election for which the NES undertook a voter validation effort.  The NES is an in-person, cluster-sample survey, with validation data based on NES staff members’ in-person examination of local hard-copy registration and voting records.  Beginning in 1984, members of the NES staff intensified their searches for missing records of self-reported voters (Cassel 2003)</w:t>
       </w:r>
       <w:r>
-        <w:t xml:space="preserve"> -- </w:t>
+        <w:t xml:space="preserve"> </w:t>
+      </w:r>
+      <w:r>
+        <w:lastRenderedPageBreak/>
+        <w:t xml:space="preserve">-- </w:t>
       </w:r>
       <w:r>
         <w:t>thus these 1988 validated data are among the most accurate in the NES series.</w:t>
@@ -6903,7 +7020,6 @@
         <w:contextualSpacing w:val="0"/>
       </w:pPr>
       <w:r>
-        <w:lastRenderedPageBreak/>
         <w:t xml:space="preserve">Our goal is to study the effect of education on actually turning out. </w:t>
       </w:r>
       <w:r>
@@ -6959,6 +7075,7 @@
       <w:bookmarkStart w:id="8" w:name="h.9yg5i2uxcz2" w:colFirst="0" w:colLast="0"/>
       <w:bookmarkEnd w:id="8"/>
       <w:r>
+        <w:lastRenderedPageBreak/>
         <w:t>Constructing an Identifying Variable</w:t>
       </w:r>
     </w:p>
@@ -6997,65 +7114,108 @@
         <w:contextualSpacing w:val="0"/>
       </w:pPr>
       <w:r>
+        <w:t xml:space="preserve">For identification, we use a variable indicating the number of days after the election that the interview was conducted. Previous research indicates that memory failure likely plays a role in misreports.  The most direct evidence shows that the rate of misreporting appears to increase with the time between Election Day and the interview (Belli, </w:t>
+      </w:r>
+      <w:proofErr w:type="spellStart"/>
+      <w:r>
+        <w:t>Traugott</w:t>
+      </w:r>
+      <w:proofErr w:type="spellEnd"/>
+      <w:r>
+        <w:t>, and Beckman</w:t>
+      </w:r>
+      <w:r>
+        <w:t>n</w:t>
+      </w:r>
+      <w:r>
+        <w:t xml:space="preserve"> 2001; </w:t>
+      </w:r>
+      <w:proofErr w:type="spellStart"/>
+      <w:r>
+        <w:t>Stocke</w:t>
+      </w:r>
+      <w:proofErr w:type="spellEnd"/>
+      <w:r>
+        <w:t xml:space="preserve"> 2007; </w:t>
+      </w:r>
+      <w:proofErr w:type="spellStart"/>
+      <w:r>
+        <w:t>Stocke</w:t>
+      </w:r>
+      <w:proofErr w:type="spellEnd"/>
+      <w:r>
+        <w:t xml:space="preserve"> and Stark 2007; </w:t>
+      </w:r>
+      <w:proofErr w:type="spellStart"/>
+      <w:r>
+        <w:t>Selb</w:t>
+      </w:r>
+      <w:proofErr w:type="spellEnd"/>
+      <w:r>
+        <w:t xml:space="preserve"> and </w:t>
+      </w:r>
+      <w:proofErr w:type="spellStart"/>
+      <w:r>
+        <w:t>Munzert</w:t>
+      </w:r>
+      <w:proofErr w:type="spellEnd"/>
+      <w:r>
+        <w:t xml:space="preserve"> 2011). This memory model suggests that</w:t>
+      </w:r>
+      <w:r>
+        <w:t>,</w:t>
+      </w:r>
+      <w:r>
+        <w:t xml:space="preserve"> as the number of days increases, over-reporting should increase as well.</w:t>
+      </w:r>
+      <w:r>
+        <w:rPr>
+          <w:vertAlign w:val="superscript"/>
+        </w:rPr>
+        <w:footnoteReference w:id="23"/>
+      </w:r>
+      <w:r>
+        <w:t xml:space="preserve"> However, memory failure (which occurs after Election Day) should not affect the decision to vote. Unlike most work relying on partial observability, we can theorize about </w:t>
+      </w:r>
+      <w:r>
+        <w:rPr>
+          <w:i/>
+        </w:rPr>
+        <w:t>and empirically verify</w:t>
+      </w:r>
+      <w:r>
+        <w:t xml:space="preserve"> the relationship between our identifying variable and the unobserved dichotomous outcomes. Most other work must rely on theory alone.</w:t>
+      </w:r>
+      <w:r>
+        <w:rPr>
+          <w:vertAlign w:val="superscript"/>
+        </w:rPr>
+        <w:footnoteReference w:id="24"/>
+      </w:r>
+      <w:r>
+        <w:t xml:space="preserve"> We indeed find that the date of the interview is (1) positively related to the likelihood of misreporting and (2) only weakly related to the likelihood of actually turning out to vote. When specified in a logistic regression model of misreport, number of days demonstrates a statistically significant effect (</w:t>
+      </w:r>
+      <w:r>
+        <w:rPr>
+          <w:i/>
+        </w:rPr>
+        <w:t>p</w:t>
+      </w:r>
+      <w:r>
+        <w:t xml:space="preserve"> = 0.02) on misreport.</w:t>
+      </w:r>
+      <w:r>
+        <w:rPr>
+          <w:vertAlign w:val="superscript"/>
+        </w:rPr>
+        <w:footnoteReference w:id="25"/>
+      </w:r>
+      <w:r>
+        <w:t xml:space="preserve">  </w:t>
+      </w:r>
+      <w:r>
         <w:lastRenderedPageBreak/>
-        <w:t>For identification, we use a variable indicating the number of days after the election that the interview was conducted. Previous research indicates that memory failure likely plays a role in misreports.  The most direct evidence shows that the rate of misreporting appears to increase with the time between Election Day and the interview (Belli, Traugott, and Beckman</w:t>
-      </w:r>
-      <w:r>
-        <w:t>n</w:t>
-      </w:r>
-      <w:r>
-        <w:t xml:space="preserve"> 2001; Stocke 2007; Stocke and Stark 2007; Selb and Munzert 2011). This memory model suggests that</w:t>
-      </w:r>
-      <w:r>
-        <w:t>,</w:t>
-      </w:r>
-      <w:r>
-        <w:t xml:space="preserve"> as the number of days increases, over-reporting should increase as well.</w:t>
-      </w:r>
-      <w:r>
-        <w:rPr>
-          <w:vertAlign w:val="superscript"/>
-        </w:rPr>
-        <w:footnoteReference w:id="23"/>
-      </w:r>
-      <w:r>
-        <w:t xml:space="preserve"> However, memory failure (which occurs after Election Day) should not affect the decision to vote. Unlike most work relying on partial observability, we can theorize about </w:t>
-      </w:r>
-      <w:r>
-        <w:rPr>
-          <w:i/>
-        </w:rPr>
-        <w:t>and empirically verify</w:t>
-      </w:r>
-      <w:r>
-        <w:t xml:space="preserve"> the relationship between our identifying variable and the unobserved dichotomous outcomes. Most other work must rely on theory alone.</w:t>
-      </w:r>
-      <w:r>
-        <w:rPr>
-          <w:vertAlign w:val="superscript"/>
-        </w:rPr>
-        <w:footnoteReference w:id="24"/>
-      </w:r>
-      <w:r>
-        <w:t xml:space="preserve"> We indeed find that the date of the interview is (1) positively related to the likelihood of misreporting and (2) only weakly related to the likelihood of actually turning out to vote. When specified in a logistic regression model of misreport, number of days demonstrates a statistically significant effect (</w:t>
-      </w:r>
-      <w:r>
-        <w:rPr>
-          <w:i/>
-        </w:rPr>
-        <w:t>p</w:t>
-      </w:r>
-      <w:r>
-        <w:t xml:space="preserve"> = 0.02) on misreport.</w:t>
-      </w:r>
-      <w:r>
-        <w:rPr>
-          <w:vertAlign w:val="superscript"/>
-        </w:rPr>
-        <w:footnoteReference w:id="25"/>
-      </w:r>
-      <w:r>
-        <w:t xml:space="preserve">  However, when included in a model of validated turnout, number of days is </w:t>
+        <w:t xml:space="preserve">However, when included in a model of validated turnout, number of days is </w:t>
       </w:r>
       <w:r>
         <w:t xml:space="preserve">not </w:t>
@@ -7089,7 +7249,6 @@
         <w:rPr>
           <w:u w:val="single"/>
         </w:rPr>
-        <w:lastRenderedPageBreak/>
         <w:t>Estimating the Effect of Education on Turning Out</w:t>
       </w:r>
     </w:p>
@@ -7132,7 +7291,11 @@
         <w:contextualSpacing w:val="0"/>
       </w:pPr>
       <w:r>
-        <w:t>To understand the performance of the partial observability model, we estimate three different models. First, we estimate a full observability logit model using the validated data. Since the main event of interest is observed, this model represents the approximate truth. The bl</w:t>
+        <w:t xml:space="preserve">To understand the performance of the partial observability model, we estimate three </w:t>
+      </w:r>
+      <w:r>
+        <w:lastRenderedPageBreak/>
+        <w:t>different models. First, we estimate a full observability logit model using the validated data. Since the main event of interest is observed, this model represents the approximate truth. The bl</w:t>
       </w:r>
       <w:r>
         <w:t xml:space="preserve">ack points and lines in </w:t>
@@ -7186,11 +7349,7 @@
         <w:fldChar w:fldCharType="end"/>
       </w:r>
       <w:r>
-        <w:t xml:space="preserve"> for comparison. Second, we estimate the partial observability logit model using the self-reported </w:t>
-      </w:r>
-      <w:r>
-        <w:lastRenderedPageBreak/>
-        <w:t xml:space="preserve">turnout data. If the </w:t>
+        <w:t xml:space="preserve"> for comparison. Second, we estimate the partial observability logit model using the self-reported turnout data. If the </w:t>
       </w:r>
       <w:r>
         <w:t xml:space="preserve">partial observability </w:t>
@@ -7299,8 +7458,13 @@
       <w:r>
         <w:t xml:space="preserve"> </w:t>
       </w:r>
-      <w:r>
-        <w:t>shows that the naive model (ignoring misreports) overestimates the coefficient for education by about 33%. Although not large, this bias is substantively meaningful. The partial observability model working well would reduce, if not eliminate, this upward bias. Instead, invoking the model triples the bias, overestimating the effect by 100%. That is, the partial observability model, rather than “modeling away” the misreports, exacerbates their effect on the estimates. Readers might notice similarly troubling differences across the other coefficients, but we are hesitant to directly interpret these coefficients because education likely mediates the other variables.</w:t>
+      <w:proofErr w:type="gramStart"/>
+      <w:r>
+        <w:t>shows</w:t>
+      </w:r>
+      <w:proofErr w:type="gramEnd"/>
+      <w:r>
+        <w:t xml:space="preserve"> that the naive model (ignoring misreports) overestimates the coefficient for education by about 33%. Although not large, this bias is substantively meaningful. The partial observability model working well would reduce, if not eliminate, this upward bias. Instead, invoking the model triples the bias, overestimating the effect by 100%. That is, the partial observability model, rather than “modeling away” the misreports, exacerbates their effect on the estimates. Readers might notice similarly troubling differences across the other coefficients, but we are hesitant to directly interpret these coefficients because education likely mediates the other variables.</w:t>
       </w:r>
     </w:p>
     <w:p>
@@ -7309,6 +7473,7 @@
         <w:contextualSpacing w:val="0"/>
       </w:pPr>
       <w:r>
+        <w:lastRenderedPageBreak/>
         <w:t>However, analysts might care more about the ability of the partial observability model to recover the predicted probabilities, marginal effects, or first differences rather t</w:t>
       </w:r>
       <w:r>
@@ -7354,11 +7519,7 @@
         <w:t>slight</w:t>
       </w:r>
       <w:r>
-        <w:t xml:space="preserve"> overestimation for high values of education. But notice the estimates from the partial observability model, which severely underestimate the probability of voting for </w:t>
-      </w:r>
-      <w:r>
-        <w:lastRenderedPageBreak/>
-        <w:t>those with low levels of education. Only for those with the highest levels of education do the partial observability estimates begin to approach the estimates using the validated vote data.</w:t>
+        <w:t xml:space="preserve"> overestimation for high values of education. But notice the estimates from the partial observability model, which severely underestimate the probability of voting for those with low levels of education. Only for those with the highest levels of education do the partial observability estimates begin to approach the estimates using the validated vote data.</w:t>
       </w:r>
     </w:p>
     <w:p>
@@ -7476,7 +7637,19 @@
         <w:contextualSpacing w:val="0"/>
       </w:pPr>
       <w:r>
-        <w:t xml:space="preserve">But perhaps the marginal effect is not the quantity of interest. Perhaps the interesting effect is the estimated change in the probability of voting as one moves from a high school diploma (12 years of education) to a college degree (16 years of education). This change may be the most substantively interesting (see Kam and Palmer 2008), and these represent the two most common education levels in the data (about 35% </w:t>
+        <w:t xml:space="preserve">But perhaps the marginal effect is not the quantity of interest. Perhaps the interesting effect is the estimated change in the probability of voting as one moves from a high school diploma (12 years of education) to a college degree (16 years of education). This change may be the most substantively interesting (see </w:t>
+      </w:r>
+      <w:proofErr w:type="spellStart"/>
+      <w:r>
+        <w:t>Kam</w:t>
+      </w:r>
+      <w:proofErr w:type="spellEnd"/>
+      <w:r>
+        <w:t xml:space="preserve"> and Palmer 2008), and these represent the two most </w:t>
+      </w:r>
+      <w:r>
+        <w:lastRenderedPageBreak/>
+        <w:t xml:space="preserve">common education levels in the data (about 35% </w:t>
       </w:r>
       <w:r>
         <w:t xml:space="preserve">and 12%, respectively). </w:t>
@@ -7503,11 +7676,7 @@
         <w:fldChar w:fldCharType="end"/>
       </w:r>
       <w:r>
-        <w:t xml:space="preserve"> shows the estimated first-differences. Notice first that the full observability model using the validated turnout data suggests that increasing a respondent’s years of education from 12 to 16 increases her chance of voting by about 19 percentage points. The naive model estimates this particular effect quite well, suggesting a slightly smaller increase of about 18 percentage points. The partial observability model, however, drastically overestimates the effect, suggesting an effect of about 38 percentage points. This means that the partial observability model overestimates the effect by </w:t>
-      </w:r>
-      <w:r>
-        <w:lastRenderedPageBreak/>
-        <w:t>about 100%.</w:t>
+        <w:t xml:space="preserve"> shows the estimated first-differences. Notice first that the full observability model using the validated turnout data suggests that increasing a respondent’s years of education from 12 to 16 increases her chance of voting by about 19 percentage points. The naive model estimates this particular effect quite well, suggesting a slightly smaller increase of about 18 percentage points. The partial observability model, however, drastically overestimates the effect, suggesting an effect of about 38 percentage points. This means that the partial observability model overestimates the effect by about 100%.</w:t>
       </w:r>
     </w:p>
     <w:p>
@@ -7553,13 +7722,39 @@
       </w:pPr>
       <w:r>
         <w:tab/>
-        <w:t xml:space="preserve">This empirical illustration shows that one must be quite careful about using a partial observability model to parse out the separate effects of a single explanatory variable on two jointly observed outcomes. Indeed, if not for our ability to check our inferences using the validated turnout data, we likely would have concluded that misreports lead researchers to underestimate dramatically the effect of education on turnout. Most applications of partial observability models do not enable checking inferences in a similar manner. Thus, these analyses depend on the assumption that the model specification is correct or nearly so. Indeed, our simulations consider a situation in which the analyst knows quite a bit about a simple data generating process. Even in this manageable situation, however, the inferences are highly sensitive to model specification </w:t>
+      </w:r>
+      <w:r>
+        <w:rPr>
+          <w:color w:val="FF0000"/>
+        </w:rPr>
+        <w:t>As does our simulation study, t</w:t>
+      </w:r>
+      <w:r>
+        <w:rPr>
+          <w:color w:val="FF0000"/>
+        </w:rPr>
+        <w:t>his</w:t>
+      </w:r>
+      <w:r>
+        <w:t xml:space="preserve"> empirical illustration shows that one must be quite careful about using a partial observability model to parse out the separate effects of a single explanatory variable on two jointly observed outcomes. Indeed, if not for our ability to check our inferences using the validated turnout data, we likely would have concluded that misreports lead researchers to underestimate dramatically the effect of education on turnout. Most applications of partial observability models do not enable checking inferences in a similar manner. Thus, these analyses depend on the assumption that the model specification is correct or nearly so. Indeed, our simulations consider a situation in which the analyst knows quite a bit about a</w:t>
+      </w:r>
+      <w:r>
+        <w:t xml:space="preserve"> simple data generating process, and, e</w:t>
+      </w:r>
+      <w:r>
+        <w:t xml:space="preserve">ven in this manageable situation, the inferences are highly sensitive to model specification </w:t>
       </w:r>
       <w:r>
         <w:t>—</w:t>
       </w:r>
       <w:r>
         <w:t xml:space="preserve"> much more sensitive than a full observability logit model of the same process. </w:t>
+      </w:r>
+      <w:r>
+        <w:rPr>
+          <w:color w:val="FF0000"/>
+        </w:rPr>
+        <w:t>The combined evidence from the simulations and the empirical application are clear: researchers must be cautious about drawing strong inferences from partial observability models as unavoidable model specification errors can lead to large biases.</w:t>
       </w:r>
     </w:p>
     <w:p>
@@ -7593,6 +7788,7 @@
         <w:rPr>
           <w:rFonts w:ascii="Times New Roman" w:hAnsi="Times New Roman"/>
         </w:rPr>
+        <w:lastRenderedPageBreak/>
         <w:tab/>
       </w:r>
       <w:r>
@@ -7702,7 +7898,6 @@
         <w:rPr>
           <w:rFonts w:ascii="Times New Roman" w:hAnsi="Times New Roman"/>
         </w:rPr>
-        <w:lastRenderedPageBreak/>
         <w:t xml:space="preserve">Indeed, both our simulations and </w:t>
       </w:r>
       <w:r>
@@ -7766,13 +7961,66 @@
         <w:t xml:space="preserve">specific empirical </w:t>
       </w:r>
       <w:r>
-        <w:t xml:space="preserve">effect that we examine may provide some comfort to consumers of self-reported NES turnout data; however, we are not suggesting that our results regarding the “status quo” approach should dissuade efforts to gather higher-quality turnout data (see Presser 1990; Belli, Traugott, Young, and McGonagle 1999; Belli, Moore, and Van Hoewyk 2006; </w:t>
-      </w:r>
-      <w:r>
-        <w:t xml:space="preserve">Holbrook and Krosnick 2010; </w:t>
-      </w:r>
-      <w:r>
-        <w:t>Ansolabehere and Hersh 2012; Hanmer, Banks, and White 2014)</w:t>
+        <w:t xml:space="preserve">effect that we examine may provide some comfort to consumers of self-reported NES turnout data; however, we are not suggesting that our results regarding the “status quo” approach should dissuade efforts to gather higher-quality turnout data (see Presser 1990; Belli, </w:t>
+      </w:r>
+      <w:proofErr w:type="spellStart"/>
+      <w:r>
+        <w:t>Traugott</w:t>
+      </w:r>
+      <w:proofErr w:type="spellEnd"/>
+      <w:r>
+        <w:t xml:space="preserve">, Young, and </w:t>
+      </w:r>
+      <w:proofErr w:type="spellStart"/>
+      <w:r>
+        <w:t>McGonagle</w:t>
+      </w:r>
+      <w:proofErr w:type="spellEnd"/>
+      <w:r>
+        <w:t xml:space="preserve"> 1999; Belli, Moore, and Van </w:t>
+      </w:r>
+      <w:proofErr w:type="spellStart"/>
+      <w:r>
+        <w:t>Hoewyk</w:t>
+      </w:r>
+      <w:proofErr w:type="spellEnd"/>
+      <w:r>
+        <w:t xml:space="preserve"> 2006; </w:t>
+      </w:r>
+      <w:r>
+        <w:t xml:space="preserve">Holbrook and </w:t>
+      </w:r>
+      <w:proofErr w:type="spellStart"/>
+      <w:r>
+        <w:t>Krosnick</w:t>
+      </w:r>
+      <w:proofErr w:type="spellEnd"/>
+      <w:r>
+        <w:t xml:space="preserve"> 2010; </w:t>
+      </w:r>
+      <w:proofErr w:type="spellStart"/>
+      <w:r>
+        <w:t>Ansolabehere</w:t>
+      </w:r>
+      <w:proofErr w:type="spellEnd"/>
+      <w:r>
+        <w:t xml:space="preserve"> and </w:t>
+      </w:r>
+      <w:proofErr w:type="spellStart"/>
+      <w:r>
+        <w:t>Hersh</w:t>
+      </w:r>
+      <w:proofErr w:type="spellEnd"/>
+      <w:r>
+        <w:t xml:space="preserve"> 2012; </w:t>
+      </w:r>
+      <w:proofErr w:type="spellStart"/>
+      <w:r>
+        <w:t>Hanmer</w:t>
+      </w:r>
+      <w:proofErr w:type="spellEnd"/>
+      <w:r>
+        <w:t>, Banks, and White 2014)</w:t>
       </w:r>
       <w:r>
         <w:t xml:space="preserve">. On the contrary, higher quality data offer the most compelling solution to the problems that we encounter. </w:t>
@@ -7853,7 +8101,11 @@
         <w:t xml:space="preserve">checks should be motivated by theory and the available data, </w:t>
       </w:r>
       <w:r>
-        <w:t>but researchers should be prepared to demonstrate that their findings hold using alternative model specification</w:t>
+        <w:t xml:space="preserve">but researchers </w:t>
+      </w:r>
+      <w:r>
+        <w:lastRenderedPageBreak/>
+        <w:t>should be prepared to demonstrate that their findings hold using alternative model specification</w:t>
       </w:r>
       <w:r>
         <w:t>s</w:t>
@@ -7874,11 +8126,7 @@
         <w:contextualSpacing w:val="0"/>
       </w:pPr>
       <w:r>
-        <w:t xml:space="preserve">More generally, our results give us pause regarding the inferences from existing studies that employ a partial observability model.  Our understanding of electoral participation is comparable (and perhaps even superior) to that of many areas of social science, and our specification, although purposefully parsimonious, strikes us as theoretically-grounded. </w:t>
-      </w:r>
-      <w:r>
-        <w:lastRenderedPageBreak/>
-        <w:t>Furthermore, unlike other researchers who have employed a partial observability model, we are able to invoke validated data to assess our specifications using a full observability model. In addition, our rationale regarding the selection of our identifying variable is not unlike that found in existing efforts that employ a</w:t>
+        <w:t>More generally, our results give us pause regarding the inferences from existing studies that employ a partial observability model.  Our understanding of electoral participation is comparable (and perhaps even superior) to that of many areas of social science, and our specification, although purposefully parsimonious, strikes us as theoretically-grounded. Furthermore, unlike other researchers who have employed a partial observability model, we are able to invoke validated data to assess our specifications using a full observability model. In addition, our rationale regarding the selection of our identifying variable is not unlike that found in existing efforts that employ a</w:t>
       </w:r>
       <w:r>
         <w:t xml:space="preserve"> partial observability model—e</w:t>
@@ -7940,8 +8188,13 @@
         <w:ind w:left="720" w:hanging="720"/>
         <w:contextualSpacing w:val="0"/>
       </w:pPr>
-      <w:r>
-        <w:t xml:space="preserve">Abowd, John M., and Henry S. Farber. 1982. “Job Queues and the Union Status of Workers.” </w:t>
+      <w:proofErr w:type="spellStart"/>
+      <w:r>
+        <w:t>Abowd</w:t>
+      </w:r>
+      <w:proofErr w:type="spellEnd"/>
+      <w:r>
+        <w:t xml:space="preserve">, John M., and Henry S. Farber. 1982. “Job Queues and the Union Status of Workers.” </w:t>
       </w:r>
       <w:r>
         <w:rPr>
@@ -7966,7 +8219,21 @@
         <w:rPr>
           <w:rFonts w:ascii="Times New Roman" w:hAnsi="Times New Roman"/>
         </w:rPr>
-        <w:t xml:space="preserve">Abramson, Paul R., and William Claggett. 1984. “Race-related Differences in Self-Reported and                                                                                                                                                                                                                                                                                                                                                                          </w:t>
+        <w:t xml:space="preserve">Abramson, Paul R., and William </w:t>
+      </w:r>
+      <w:proofErr w:type="spellStart"/>
+      <w:r>
+        <w:rPr>
+          <w:rFonts w:ascii="Times New Roman" w:hAnsi="Times New Roman"/>
+        </w:rPr>
+        <w:t>Claggett</w:t>
+      </w:r>
+      <w:proofErr w:type="spellEnd"/>
+      <w:r>
+        <w:rPr>
+          <w:rFonts w:ascii="Times New Roman" w:hAnsi="Times New Roman"/>
+        </w:rPr>
+        <w:t xml:space="preserve">. 1984. “Race-related Differences in Self-Reported and                                                                                                                                                                                                                                                                                                                                                                          </w:t>
       </w:r>
       <w:r>
         <w:rPr>
@@ -7997,7 +8264,15 @@
         <w:contextualSpacing w:val="0"/>
       </w:pPr>
       <w:r>
-        <w:t xml:space="preserve">Abramson, Paul R., and William Claggett. 1992. “The Quality of Record Keeping and Racial Differences in Validated Turnout.” </w:t>
+        <w:t xml:space="preserve">Abramson, Paul R., and William </w:t>
+      </w:r>
+      <w:proofErr w:type="spellStart"/>
+      <w:r>
+        <w:t>Claggett</w:t>
+      </w:r>
+      <w:proofErr w:type="spellEnd"/>
+      <w:r>
+        <w:t xml:space="preserve">. 1992. “The Quality of Record Keeping and Racial Differences in Validated Turnout.” </w:t>
       </w:r>
       <w:r>
         <w:rPr>
@@ -8024,8 +8299,29 @@
         <w:ind w:left="720" w:hanging="720"/>
         <w:contextualSpacing w:val="0"/>
       </w:pPr>
-      <w:r>
-        <w:t>Ansolabehere, Stephen, and Eitan Hersh. November 7, 2011. “Misreporting, Sample Selection, and Political Participation.” Working paper.</w:t>
+      <w:proofErr w:type="spellStart"/>
+      <w:r>
+        <w:t>Ansolabehere</w:t>
+      </w:r>
+      <w:proofErr w:type="spellEnd"/>
+      <w:r>
+        <w:t xml:space="preserve">, Stephen, and </w:t>
+      </w:r>
+      <w:proofErr w:type="spellStart"/>
+      <w:r>
+        <w:t>Eitan</w:t>
+      </w:r>
+      <w:proofErr w:type="spellEnd"/>
+      <w:r>
+        <w:t xml:space="preserve"> </w:t>
+      </w:r>
+      <w:proofErr w:type="spellStart"/>
+      <w:r>
+        <w:t>Hersh</w:t>
+      </w:r>
+      <w:proofErr w:type="spellEnd"/>
+      <w:r>
+        <w:t>. November 7, 2011. “Misreporting, Sample Selection, and Political Participation.” Working paper.</w:t>
       </w:r>
     </w:p>
     <w:p>
@@ -8043,8 +8339,29 @@
         <w:ind w:left="720" w:hanging="720"/>
         <w:contextualSpacing w:val="0"/>
       </w:pPr>
-      <w:r>
-        <w:t xml:space="preserve">Ansolabehere, Stephen, and Eitan Hersh.  2012. “Validation: What Big Data Reveal About Survey Misreporting and the Real Electorate.” </w:t>
+      <w:proofErr w:type="spellStart"/>
+      <w:r>
+        <w:t>Ansolabehere</w:t>
+      </w:r>
+      <w:proofErr w:type="spellEnd"/>
+      <w:r>
+        <w:t xml:space="preserve">, Stephen, and </w:t>
+      </w:r>
+      <w:proofErr w:type="spellStart"/>
+      <w:r>
+        <w:t>Eitan</w:t>
+      </w:r>
+      <w:proofErr w:type="spellEnd"/>
+      <w:r>
+        <w:t xml:space="preserve"> </w:t>
+      </w:r>
+      <w:proofErr w:type="spellStart"/>
+      <w:r>
+        <w:t>Hersh</w:t>
+      </w:r>
+      <w:proofErr w:type="spellEnd"/>
+      <w:r>
+        <w:t xml:space="preserve">.  2012. “Validation: What Big Data Reveal About Survey Misreporting and the Real Electorate.” </w:t>
       </w:r>
       <w:r>
         <w:rPr>
@@ -8071,8 +8388,37 @@
         <w:ind w:left="720" w:hanging="720"/>
         <w:contextualSpacing w:val="0"/>
       </w:pPr>
-      <w:r>
-        <w:t>Beger, Andreas, Jacqueline H.R. DeMeritt, Wonjae Hwang, and Will H. Moore. February 28, 2011. “The Split Population Logit (SPopLogit): Modeling Measurement Bias in Binary Data.” Working paper.</w:t>
+      <w:proofErr w:type="spellStart"/>
+      <w:r>
+        <w:t>Beger</w:t>
+      </w:r>
+      <w:proofErr w:type="spellEnd"/>
+      <w:r>
+        <w:t xml:space="preserve">, Andreas, Jacqueline H.R. </w:t>
+      </w:r>
+      <w:proofErr w:type="spellStart"/>
+      <w:r>
+        <w:t>DeMeritt</w:t>
+      </w:r>
+      <w:proofErr w:type="spellEnd"/>
+      <w:r>
+        <w:t xml:space="preserve">, </w:t>
+      </w:r>
+      <w:proofErr w:type="spellStart"/>
+      <w:r>
+        <w:t>Wonjae</w:t>
+      </w:r>
+      <w:proofErr w:type="spellEnd"/>
+      <w:r>
+        <w:t xml:space="preserve"> Hwang, and Will H. Moore. February 28, 2011. “The Split Population Logit (</w:t>
+      </w:r>
+      <w:proofErr w:type="spellStart"/>
+      <w:r>
+        <w:t>SPopLogit</w:t>
+      </w:r>
+      <w:proofErr w:type="spellEnd"/>
+      <w:r>
+        <w:t>): Modeling Measurement Bias in Binary Data.” Working paper.</w:t>
       </w:r>
     </w:p>
     <w:p>
@@ -8091,7 +8437,23 @@
         <w:contextualSpacing w:val="0"/>
       </w:pPr>
       <w:r>
-        <w:t xml:space="preserve">Belli, Robert F., Michael W. Traugott, Margaret Young, and Katherine A. McGonagle. 1999. “Reducing Vote Over-reporting in Surveys: Social Desirability, Memory Failure, and Source Monitoring.” </w:t>
+        <w:t xml:space="preserve">Belli, Robert F., Michael W. </w:t>
+      </w:r>
+      <w:proofErr w:type="spellStart"/>
+      <w:r>
+        <w:t>Traugott</w:t>
+      </w:r>
+      <w:proofErr w:type="spellEnd"/>
+      <w:r>
+        <w:t xml:space="preserve">, Margaret Young, and Katherine A. </w:t>
+      </w:r>
+      <w:proofErr w:type="spellStart"/>
+      <w:r>
+        <w:t>McGonagle</w:t>
+      </w:r>
+      <w:proofErr w:type="spellEnd"/>
+      <w:r>
+        <w:t xml:space="preserve">. 1999. “Reducing Vote Over-reporting in Surveys: Social Desirability, Memory Failure, and Source Monitoring.” </w:t>
       </w:r>
       <w:r>
         <w:rPr>
@@ -8119,7 +8481,31 @@
         <w:contextualSpacing w:val="0"/>
       </w:pPr>
       <w:r>
-        <w:t xml:space="preserve">Belli, Robert F., Michael W. Traugott, and Matthew N. Beckmann. 2001. “What Leads to Voting Overreports? Contrasts of Overreporters to Validated Voters and Admitted Nonvoters in the American National Election Studies.” </w:t>
+        <w:t xml:space="preserve">Belli, Robert F., Michael W. </w:t>
+      </w:r>
+      <w:proofErr w:type="spellStart"/>
+      <w:r>
+        <w:t>Traugott</w:t>
+      </w:r>
+      <w:proofErr w:type="spellEnd"/>
+      <w:r>
+        <w:t xml:space="preserve">, and Matthew N. Beckmann. 2001. “What Leads to Voting </w:t>
+      </w:r>
+      <w:proofErr w:type="spellStart"/>
+      <w:r>
+        <w:t>Overreports</w:t>
+      </w:r>
+      <w:proofErr w:type="spellEnd"/>
+      <w:r>
+        <w:t xml:space="preserve">? Contrasts of </w:t>
+      </w:r>
+      <w:proofErr w:type="spellStart"/>
+      <w:r>
+        <w:t>Overreporters</w:t>
+      </w:r>
+      <w:proofErr w:type="spellEnd"/>
+      <w:r>
+        <w:t xml:space="preserve"> to Validated Voters and Admitted Nonvoters in the American National Election Studies.” </w:t>
       </w:r>
       <w:r>
         <w:rPr>
@@ -8147,7 +8533,23 @@
         <w:contextualSpacing w:val="0"/>
       </w:pPr>
       <w:r>
-        <w:t xml:space="preserve">Belli, Robert F., Sean E. Moore, John VanHoewyk. 2006. “An Experimental Comparison of Question Forms Used to Reduce Vote Overreporting.” </w:t>
+        <w:t xml:space="preserve">Belli, Robert F., Sean E. Moore, John </w:t>
+      </w:r>
+      <w:proofErr w:type="spellStart"/>
+      <w:r>
+        <w:t>VanHoewyk</w:t>
+      </w:r>
+      <w:proofErr w:type="spellEnd"/>
+      <w:r>
+        <w:t xml:space="preserve">. 2006. “An Experimental Comparison of Question Forms Used to Reduce Vote </w:t>
+      </w:r>
+      <w:proofErr w:type="spellStart"/>
+      <w:r>
+        <w:t>Overreporting</w:t>
+      </w:r>
+      <w:proofErr w:type="spellEnd"/>
+      <w:r>
+        <w:t xml:space="preserve">.” </w:t>
       </w:r>
       <w:r>
         <w:rPr>
@@ -8183,8 +8585,37 @@
         <w:ind w:left="720" w:hanging="720"/>
         <w:contextualSpacing w:val="0"/>
       </w:pPr>
-      <w:r>
-        <w:t xml:space="preserve">Berent, Matthew K., Jon A. Krosnick, and Arthur Lupia. August 2011. “The Quality of Government Records and ‘Over-estimation’ of Registration and Turnout in Surveys: Lessons from the 2008 ANES Panel Study’s Registration and Validation Exercises.” Working paper no. nes012554. Ann Arbor, MI and Palo Alto, CA: American National Election Studies.  </w:t>
+      <w:proofErr w:type="spellStart"/>
+      <w:r>
+        <w:t>Berent</w:t>
+      </w:r>
+      <w:proofErr w:type="spellEnd"/>
+      <w:r>
+        <w:t xml:space="preserve">, Matthew K., Jon A. </w:t>
+      </w:r>
+      <w:proofErr w:type="spellStart"/>
+      <w:r>
+        <w:t>Krosnick</w:t>
+      </w:r>
+      <w:proofErr w:type="spellEnd"/>
+      <w:r>
+        <w:t xml:space="preserve">, and Arthur </w:t>
+      </w:r>
+      <w:proofErr w:type="spellStart"/>
+      <w:r>
+        <w:t>Lupia</w:t>
+      </w:r>
+      <w:proofErr w:type="spellEnd"/>
+      <w:r>
+        <w:t xml:space="preserve">. August 2011. “The Quality of Government Records and ‘Over-estimation’ of Registration and Turnout in Surveys: Lessons from the 2008 ANES Panel Study’s Registration and Validation Exercises.” Working paper no. </w:t>
+      </w:r>
+      <w:proofErr w:type="gramStart"/>
+      <w:r>
+        <w:t>nes012554</w:t>
+      </w:r>
+      <w:proofErr w:type="gramEnd"/>
+      <w:r>
+        <w:t xml:space="preserve">. Ann Arbor, MI and Palo Alto, CA: American National Election Studies.  </w:t>
       </w:r>
     </w:p>
     <w:p>
@@ -8202,8 +8633,13 @@
         <w:ind w:left="720" w:hanging="720"/>
         <w:contextualSpacing w:val="0"/>
       </w:pPr>
-      <w:r>
-        <w:t xml:space="preserve">Berinsky, Adam J., and Gabriel S. Lenz. 2011. “Education and Political Participation: Exploring the Causal Link.” </w:t>
+      <w:proofErr w:type="spellStart"/>
+      <w:r>
+        <w:t>Berinsky</w:t>
+      </w:r>
+      <w:proofErr w:type="spellEnd"/>
+      <w:r>
+        <w:t xml:space="preserve">, Adam J., and Gabriel S. Lenz. 2011. “Education and Political Participation: Exploring the Causal Link.” </w:t>
       </w:r>
       <w:r>
         <w:rPr>
@@ -8237,7 +8673,21 @@
         <w:rPr>
           <w:szCs w:val="24"/>
         </w:rPr>
-        <w:t xml:space="preserve">Bernstein, Robert, Anita Chadha, and Robert Monjoy. 2001. “Over-reporting Voting: Why It Happens and Why It Matters.” </w:t>
+        <w:t xml:space="preserve">Bernstein, Robert, Anita Chadha, and Robert </w:t>
+      </w:r>
+      <w:proofErr w:type="spellStart"/>
+      <w:r>
+        <w:rPr>
+          <w:szCs w:val="24"/>
+        </w:rPr>
+        <w:t>Monjoy</w:t>
+      </w:r>
+      <w:proofErr w:type="spellEnd"/>
+      <w:r>
+        <w:rPr>
+          <w:szCs w:val="24"/>
+        </w:rPr>
+        <w:t xml:space="preserve">. 2001. “Over-reporting Voting: Why It Happens and Why It Matters.” </w:t>
       </w:r>
       <w:r>
         <w:rPr>
@@ -8274,11 +8724,19 @@
           <w:szCs w:val="24"/>
         </w:rPr>
       </w:pPr>
+      <w:proofErr w:type="spellStart"/>
       <w:r>
         <w:rPr>
           <w:szCs w:val="24"/>
         </w:rPr>
-        <w:t xml:space="preserve">Braumoeller, Bear F. 2003. “Causal Complexity and the Study of Politics.” </w:t>
+        <w:t>Braumoeller</w:t>
+      </w:r>
+      <w:proofErr w:type="spellEnd"/>
+      <w:r>
+        <w:rPr>
+          <w:szCs w:val="24"/>
+        </w:rPr>
+        <w:t xml:space="preserve">, Bear F. 2003. “Causal Complexity and the Study of Politics.” </w:t>
       </w:r>
       <w:r>
         <w:rPr>
@@ -8322,11 +8780,27 @@
           <w:szCs w:val="24"/>
         </w:rPr>
       </w:pPr>
+      <w:proofErr w:type="spellStart"/>
+      <w:proofErr w:type="gramStart"/>
       <w:r>
         <w:rPr>
           <w:szCs w:val="24"/>
         </w:rPr>
-        <w:t xml:space="preserve">Braumoeller, Bear F. and Austin Carson. 2011. “Political Irrelevance, Democracy, and the Limits of Militarized Conflict.” </w:t>
+        <w:t>Braumoeller</w:t>
+      </w:r>
+      <w:proofErr w:type="spellEnd"/>
+      <w:r>
+        <w:rPr>
+          <w:szCs w:val="24"/>
+        </w:rPr>
+        <w:t>, Bear F. and Austin Carson.</w:t>
+      </w:r>
+      <w:proofErr w:type="gramEnd"/>
+      <w:r>
+        <w:rPr>
+          <w:szCs w:val="24"/>
+        </w:rPr>
+        <w:t xml:space="preserve"> 2011. “Political Irrelevance, Democracy, and the Limits of Militarized Conflict.” </w:t>
       </w:r>
       <w:r>
         <w:rPr>
@@ -8528,7 +9002,39 @@
         <w:contextualSpacing w:val="0"/>
       </w:pPr>
       <w:r>
-        <w:t>Gelman, Andrew, Aleks Jakulin, Maria Grazia Pittau, and Yu-Sung Su.</w:t>
+        <w:t xml:space="preserve">Gelman, Andrew, </w:t>
+      </w:r>
+      <w:proofErr w:type="spellStart"/>
+      <w:r>
+        <w:t>Aleks</w:t>
+      </w:r>
+      <w:proofErr w:type="spellEnd"/>
+      <w:r>
+        <w:t xml:space="preserve"> </w:t>
+      </w:r>
+      <w:proofErr w:type="spellStart"/>
+      <w:r>
+        <w:t>Jakulin</w:t>
+      </w:r>
+      <w:proofErr w:type="spellEnd"/>
+      <w:r>
+        <w:t xml:space="preserve">, Maria </w:t>
+      </w:r>
+      <w:proofErr w:type="spellStart"/>
+      <w:r>
+        <w:t>Grazia</w:t>
+      </w:r>
+      <w:proofErr w:type="spellEnd"/>
+      <w:r>
+        <w:t xml:space="preserve"> </w:t>
+      </w:r>
+      <w:proofErr w:type="spellStart"/>
+      <w:r>
+        <w:t>Pittau</w:t>
+      </w:r>
+      <w:proofErr w:type="spellEnd"/>
+      <w:r>
+        <w:t>, and Yu-Sung Su.</w:t>
       </w:r>
       <w:r>
         <w:t xml:space="preserve"> </w:t>
@@ -8582,8 +9088,13 @@
         <w:ind w:left="720" w:hanging="720"/>
         <w:contextualSpacing w:val="0"/>
       </w:pPr>
-      <w:r>
-        <w:t xml:space="preserve">Hanmer, Michael J., Antoine J. Banks, and Ismail K. White. 2014. “Experiments to Reduce the Over-reporting of Voting: A Pipeline to the Truth.” </w:t>
+      <w:proofErr w:type="spellStart"/>
+      <w:r>
+        <w:t>Hanmer</w:t>
+      </w:r>
+      <w:proofErr w:type="spellEnd"/>
+      <w:r>
+        <w:t xml:space="preserve">, Michael J., Antoine J. Banks, and Ismail K. White. 2014. “Experiments to Reduce the Over-reporting of Voting: A Pipeline to the Truth.” </w:t>
       </w:r>
       <w:r>
         <w:rPr>
@@ -8639,7 +9150,15 @@
         <w:contextualSpacing w:val="0"/>
       </w:pPr>
       <w:r>
-        <w:t xml:space="preserve">Holbrook, Allyson L., and Jon A. Krosnick. 2010. “Social Desirability Bias in Voter Turnout Reports: Tests Using the Item Count Technique.” </w:t>
+        <w:t xml:space="preserve">Holbrook, Allyson L., and Jon A. </w:t>
+      </w:r>
+      <w:proofErr w:type="spellStart"/>
+      <w:r>
+        <w:t>Krosnick</w:t>
+      </w:r>
+      <w:proofErr w:type="spellEnd"/>
+      <w:r>
+        <w:t xml:space="preserve">. 2010. “Social Desirability Bias in Voter Turnout Reports: Tests Using the Item Count Technique.” </w:t>
       </w:r>
       <w:r>
         <w:rPr>
@@ -8666,8 +9185,13 @@
         <w:ind w:left="720" w:hanging="720"/>
         <w:contextualSpacing w:val="0"/>
       </w:pPr>
-      <w:r>
-        <w:t xml:space="preserve">Kam, Cindy, and Carl Palmer. 2008. “Reconsidering the Effects of Education on Political Participation.” </w:t>
+      <w:proofErr w:type="spellStart"/>
+      <w:r>
+        <w:t>Kam</w:t>
+      </w:r>
+      <w:proofErr w:type="spellEnd"/>
+      <w:r>
+        <w:t xml:space="preserve">, Cindy, and Carl Palmer. 2008. “Reconsidering the Effects of Education on Political Participation.” </w:t>
       </w:r>
       <w:r>
         <w:rPr>
@@ -8694,8 +9218,13 @@
         <w:ind w:left="720" w:hanging="720"/>
         <w:contextualSpacing w:val="0"/>
       </w:pPr>
-      <w:r>
-        <w:t xml:space="preserve">Kam, Cindy D., and Carl P. Palmer. 2011. “Rejoinder: Reinvestigating the Causal Relationship between Higher Education and Political Participation.” </w:t>
+      <w:proofErr w:type="spellStart"/>
+      <w:r>
+        <w:t>Kam</w:t>
+      </w:r>
+      <w:proofErr w:type="spellEnd"/>
+      <w:r>
+        <w:t xml:space="preserve">, Cindy D., and Carl P. Palmer. 2011. “Rejoinder: Reinvestigating the Causal Relationship between Higher Education and Political Participation.” </w:t>
       </w:r>
       <w:r>
         <w:rPr>
@@ -8782,7 +9311,15 @@
         <w:t>Mebane Jr, Wal</w:t>
       </w:r>
       <w:r>
-        <w:t>ter R., and Jasjeet S. Sekhon. 2011. “Genetic Optimization Using D</w:t>
+        <w:t xml:space="preserve">ter R., and </w:t>
+      </w:r>
+      <w:proofErr w:type="spellStart"/>
+      <w:r>
+        <w:t>Jasjeet</w:t>
+      </w:r>
+      <w:proofErr w:type="spellEnd"/>
+      <w:r>
+        <w:t xml:space="preserve"> S. Sekhon. 2011. “Genetic Optimization Using D</w:t>
       </w:r>
       <w:r>
         <w:t>erivati</w:t>
@@ -8792,7 +9329,15 @@
       </w:r>
       <w:r>
         <w:lastRenderedPageBreak/>
-        <w:t>The rgenoud Package for R.”</w:t>
+        <w:t xml:space="preserve">The </w:t>
+      </w:r>
+      <w:proofErr w:type="spellStart"/>
+      <w:r>
+        <w:t>rgenoud</w:t>
+      </w:r>
+      <w:proofErr w:type="spellEnd"/>
+      <w:r>
+        <w:t xml:space="preserve"> Package for R.”</w:t>
       </w:r>
       <w:r>
         <w:t xml:space="preserve"> </w:t>
@@ -8825,11 +9370,16 @@
         <w:ind w:left="720" w:hanging="720"/>
         <w:contextualSpacing w:val="0"/>
       </w:pPr>
+      <w:proofErr w:type="spellStart"/>
       <w:r>
         <w:t>Men</w:t>
       </w:r>
       <w:r>
-        <w:t>g, Chun-Lo, and Peter Schmidt. 1985. “On the Cost of Partial Observability in the Bivariate Probit M</w:t>
+        <w:t>g</w:t>
+      </w:r>
+      <w:proofErr w:type="spellEnd"/>
+      <w:r>
+        <w:t>, Chun-Lo, and Peter Schmidt. 1985. “On the Cost of Partial Observability in the Bivariate Probit M</w:t>
       </w:r>
       <w:r>
         <w:t xml:space="preserve">odel." </w:t>
@@ -8890,8 +9440,13 @@
         <w:ind w:left="720" w:hanging="720"/>
         <w:contextualSpacing w:val="0"/>
       </w:pPr>
-      <w:r>
-        <w:t xml:space="preserve">Presser, Stanley. 1990. “Can Changes in Context Reduce Vote Over-reporting in Surveys?” </w:t>
+      <w:proofErr w:type="gramStart"/>
+      <w:r>
+        <w:t>Presser, Stanley.</w:t>
+      </w:r>
+      <w:proofErr w:type="gramEnd"/>
+      <w:r>
+        <w:t xml:space="preserve"> 1990. “Can Changes in Context Reduce Vote Over-reporting in Surveys?” </w:t>
       </w:r>
       <w:r>
         <w:rPr>
@@ -8974,8 +9529,21 @@
         <w:ind w:left="720" w:hanging="720"/>
         <w:contextualSpacing w:val="0"/>
       </w:pPr>
-      <w:r>
-        <w:t>Selb, Peter, and Simon Munzert. March 16, 2011. “Voter Overrepresentation, Vote Misreporting, and Turnout Bias in Postelection Surveys.” Working paper.</w:t>
+      <w:proofErr w:type="spellStart"/>
+      <w:r>
+        <w:t>Selb</w:t>
+      </w:r>
+      <w:proofErr w:type="spellEnd"/>
+      <w:r>
+        <w:t xml:space="preserve">, Peter, and Simon </w:t>
+      </w:r>
+      <w:proofErr w:type="spellStart"/>
+      <w:r>
+        <w:t>Munzert</w:t>
+      </w:r>
+      <w:proofErr w:type="spellEnd"/>
+      <w:r>
+        <w:t>. March 16, 2011. “Voter Overrepresentation, Vote Misreporting, and Turnout Bias in Postelection Surveys.” Working paper.</w:t>
       </w:r>
     </w:p>
     <w:p>
@@ -8994,7 +9562,15 @@
         <w:contextualSpacing w:val="0"/>
       </w:pPr>
       <w:r>
-        <w:t xml:space="preserve">Sekhon, Jasjeet S., and Walter R. Mebane. 1998. “Genetic Optimization Using Derivatives.” </w:t>
+        <w:t xml:space="preserve">Sekhon, </w:t>
+      </w:r>
+      <w:proofErr w:type="spellStart"/>
+      <w:r>
+        <w:t>Jasjeet</w:t>
+      </w:r>
+      <w:proofErr w:type="spellEnd"/>
+      <w:r>
+        <w:t xml:space="preserve"> S., and Walter R. Mebane. 1998. “Genetic Optimization Using Derivatives.” </w:t>
       </w:r>
       <w:r>
         <w:rPr>
@@ -9033,8 +9609,13 @@
         <w:ind w:left="720" w:hanging="720"/>
         <w:contextualSpacing w:val="0"/>
       </w:pPr>
-      <w:r>
-        <w:t xml:space="preserve">Sigelman, Lee. 1982. “The Nonvoting Voter in Voting Research.” </w:t>
+      <w:proofErr w:type="spellStart"/>
+      <w:r>
+        <w:t>Sigelman</w:t>
+      </w:r>
+      <w:proofErr w:type="spellEnd"/>
+      <w:r>
+        <w:t xml:space="preserve">, Lee. 1982. “The Nonvoting Voter in Voting Research.” </w:t>
       </w:r>
       <w:r>
         <w:rPr>
@@ -9064,8 +9645,13 @@
           <w:i/>
         </w:rPr>
       </w:pPr>
-      <w:r>
-        <w:t xml:space="preserve">Silver, Brian D., Barbara A. Anderson, and Paul R. Abramson. 1986. “Who </w:t>
+      <w:proofErr w:type="gramStart"/>
+      <w:r>
+        <w:t>Silver, Brian D., Barbara A. Anderson, and Paul R. Abramson.</w:t>
+      </w:r>
+      <w:proofErr w:type="gramEnd"/>
+      <w:r>
+        <w:t xml:space="preserve"> 1986. “Who </w:t>
       </w:r>
       <w:r>
         <w:t>Over-report</w:t>
@@ -9098,11 +9684,21 @@
         <w:ind w:left="720" w:hanging="720"/>
         <w:contextualSpacing w:val="0"/>
       </w:pPr>
+      <w:proofErr w:type="spellStart"/>
+      <w:proofErr w:type="gramStart"/>
       <w:r>
         <w:t>S</w:t>
       </w:r>
       <w:r>
-        <w:t xml:space="preserve">ondheimer, Rachel Milstein, and Donald P. Green. 2010. “Using Experiments to Estimate the Effects of Education on Voter Turnout.” </w:t>
+        <w:t>ondheimer</w:t>
+      </w:r>
+      <w:proofErr w:type="spellEnd"/>
+      <w:r>
+        <w:t>, Rachel Milstein, and Donald P. Green.</w:t>
+      </w:r>
+      <w:proofErr w:type="gramEnd"/>
+      <w:r>
+        <w:t xml:space="preserve"> 2010. “Using Experiments to Estimate the Effects of Education on Voter Turnout.” </w:t>
       </w:r>
       <w:r>
         <w:rPr>
@@ -9129,8 +9725,21 @@
         <w:ind w:left="720" w:hanging="720"/>
         <w:contextualSpacing w:val="0"/>
       </w:pPr>
-      <w:r>
-        <w:t xml:space="preserve">Stocke, Volker. 2007. “Reponse Privacy and Elapsed Time Since Election Day as Determinants for Vote Over-reporting.” </w:t>
+      <w:proofErr w:type="spellStart"/>
+      <w:r>
+        <w:t>Stocke</w:t>
+      </w:r>
+      <w:proofErr w:type="spellEnd"/>
+      <w:r>
+        <w:t>, Volker. 2007. “</w:t>
+      </w:r>
+      <w:proofErr w:type="spellStart"/>
+      <w:r>
+        <w:t>Reponse</w:t>
+      </w:r>
+      <w:proofErr w:type="spellEnd"/>
+      <w:r>
+        <w:t xml:space="preserve"> Privacy and Elapsed Time Since Election Day as Determinants for Vote Over-reporting.” </w:t>
       </w:r>
       <w:r>
         <w:rPr>
@@ -9157,8 +9766,13 @@
         <w:ind w:left="720" w:hanging="720"/>
         <w:contextualSpacing w:val="0"/>
       </w:pPr>
-      <w:r>
-        <w:t xml:space="preserve">Stocke, Volker, and Tobias Stark. 2007. “Political Involvement and Memory Failure as Interdependent Determinants of Vote Over-reporting.” </w:t>
+      <w:proofErr w:type="spellStart"/>
+      <w:r>
+        <w:t>Stocke</w:t>
+      </w:r>
+      <w:proofErr w:type="spellEnd"/>
+      <w:r>
+        <w:t xml:space="preserve">, Volker, and Tobias Stark. 2007. “Political Involvement and Memory Failure as Interdependent Determinants of Vote Over-reporting.” </w:t>
       </w:r>
       <w:r>
         <w:rPr>
@@ -9273,8 +9887,21 @@
         <w:ind w:left="720" w:hanging="720"/>
         <w:contextualSpacing w:val="0"/>
       </w:pPr>
-      <w:r>
-        <w:t xml:space="preserve">Wolfinger, Raymond E., and Steven J. Rosenstone. 1980. </w:t>
+      <w:proofErr w:type="spellStart"/>
+      <w:r>
+        <w:t>Wolfinger</w:t>
+      </w:r>
+      <w:proofErr w:type="spellEnd"/>
+      <w:r>
+        <w:t xml:space="preserve">, Raymond E., and Steven J. </w:t>
+      </w:r>
+      <w:proofErr w:type="spellStart"/>
+      <w:r>
+        <w:t>Rosenstone</w:t>
+      </w:r>
+      <w:proofErr w:type="spellEnd"/>
+      <w:r>
+        <w:t xml:space="preserve">. 1980. </w:t>
       </w:r>
       <w:r>
         <w:rPr>
@@ -9435,27 +10062,14 @@
       <w:r>
         <w:t xml:space="preserve">Figure </w:t>
       </w:r>
-      <w:r>
-        <w:fldChar w:fldCharType="begin"/>
-      </w:r>
-      <w:r>
-        <w:instrText xml:space="preserve"> SEQ Figure \* ARABIC </w:instrText>
-      </w:r>
-      <w:r>
-        <w:fldChar w:fldCharType="separate"/>
-      </w:r>
-      <w:r>
-        <w:rPr>
-          <w:noProof/>
-        </w:rPr>
-        <w:t>1</w:t>
-      </w:r>
-      <w:r>
-        <w:rPr>
-          <w:noProof/>
-        </w:rPr>
-        <w:fldChar w:fldCharType="end"/>
-      </w:r>
+      <w:fldSimple w:instr=" SEQ Figure \* ARABIC ">
+        <w:r>
+          <w:rPr>
+            <w:noProof/>
+          </w:rPr>
+          <w:t>1</w:t>
+        </w:r>
+      </w:fldSimple>
       <w:bookmarkEnd w:id="10"/>
       <w:r>
         <w:t xml:space="preserve">: </w:t>
@@ -9580,27 +10194,14 @@
       <w:r>
         <w:t xml:space="preserve">Figure </w:t>
       </w:r>
-      <w:r>
-        <w:fldChar w:fldCharType="begin"/>
-      </w:r>
-      <w:r>
-        <w:instrText xml:space="preserve"> SEQ Figure \* ARABIC </w:instrText>
-      </w:r>
-      <w:r>
-        <w:fldChar w:fldCharType="separate"/>
-      </w:r>
-      <w:r>
-        <w:rPr>
-          <w:noProof/>
-        </w:rPr>
-        <w:t>2</w:t>
-      </w:r>
-      <w:r>
-        <w:rPr>
-          <w:noProof/>
-        </w:rPr>
-        <w:fldChar w:fldCharType="end"/>
-      </w:r>
+      <w:fldSimple w:instr=" SEQ Figure \* ARABIC ">
+        <w:r>
+          <w:rPr>
+            <w:noProof/>
+          </w:rPr>
+          <w:t>2</w:t>
+        </w:r>
+      </w:fldSimple>
       <w:bookmarkEnd w:id="11"/>
       <w:r>
         <w:t>: This figure compares the ability of the full and partial observability models to estimate how the occurrence probability of the event of interest changes as the key explanatory variable moves from a low value to a high value when the functional form is misspecified. Notice that the full observability model performs surprisingly well while the partial observability model performs quite poorly. Indeed, the partial observability model is prone to biases larger than many of the effects it is used to study.</w:t>
@@ -9716,27 +10317,14 @@
       <w:r>
         <w:t xml:space="preserve">Figure </w:t>
       </w:r>
-      <w:r>
-        <w:fldChar w:fldCharType="begin"/>
-      </w:r>
-      <w:r>
-        <w:instrText xml:space="preserve"> SEQ Figure \* ARABIC </w:instrText>
-      </w:r>
-      <w:r>
-        <w:fldChar w:fldCharType="separate"/>
-      </w:r>
-      <w:r>
-        <w:rPr>
-          <w:noProof/>
-        </w:rPr>
-        <w:t>3</w:t>
-      </w:r>
-      <w:r>
-        <w:rPr>
-          <w:noProof/>
-        </w:rPr>
-        <w:fldChar w:fldCharType="end"/>
-      </w:r>
+      <w:fldSimple w:instr=" SEQ Figure \* ARABIC ">
+        <w:r>
+          <w:rPr>
+            <w:noProof/>
+          </w:rPr>
+          <w:t>3</w:t>
+        </w:r>
+      </w:fldSimple>
       <w:bookmarkEnd w:id="12"/>
       <w:r>
         <w:t xml:space="preserve"> This figure compares the relationship between the true probability and the estimated probability of the event of interest. The solid 45 degree line is y = x and represents a one-to-one correspondence between the true value and the estimate. If a point falls on the line, then the estimate is exactly correct. Notice the strong correlation between the estimated probability and the true probability under full observability and the much weaker correlation under partial observability. Also notice the tendency of partial observability models to underestimate dramatically the probability of an event, even when the event is quite likely</w:t>
@@ -9855,27 +10443,14 @@
       <w:r>
         <w:t xml:space="preserve">Figure </w:t>
       </w:r>
-      <w:r>
-        <w:fldChar w:fldCharType="begin"/>
-      </w:r>
-      <w:r>
-        <w:instrText xml:space="preserve"> SEQ Figure \* ARABIC </w:instrText>
-      </w:r>
-      <w:r>
-        <w:fldChar w:fldCharType="separate"/>
-      </w:r>
-      <w:r>
-        <w:rPr>
-          <w:noProof/>
-        </w:rPr>
-        <w:t>4</w:t>
-      </w:r>
-      <w:r>
-        <w:rPr>
-          <w:noProof/>
-        </w:rPr>
-        <w:fldChar w:fldCharType="end"/>
-      </w:r>
+      <w:fldSimple w:instr=" SEQ Figure \* ARABIC ">
+        <w:r>
+          <w:rPr>
+            <w:noProof/>
+          </w:rPr>
+          <w:t>4</w:t>
+        </w:r>
+      </w:fldSimple>
       <w:bookmarkEnd w:id="13"/>
       <w:r>
         <w:t xml:space="preserve">: </w:t>
@@ -9982,27 +10557,14 @@
                             <w:r>
                               <w:t xml:space="preserve">Figure </w:t>
                             </w:r>
-                            <w:r>
-                              <w:fldChar w:fldCharType="begin"/>
-                            </w:r>
-                            <w:r>
-                              <w:instrText xml:space="preserve"> SEQ Figure \* ARABIC </w:instrText>
-                            </w:r>
-                            <w:r>
-                              <w:fldChar w:fldCharType="separate"/>
-                            </w:r>
-                            <w:r>
-                              <w:rPr>
-                                <w:noProof/>
-                              </w:rPr>
-                              <w:t>5</w:t>
-                            </w:r>
-                            <w:r>
-                              <w:rPr>
-                                <w:noProof/>
-                              </w:rPr>
-                              <w:fldChar w:fldCharType="end"/>
-                            </w:r>
+                            <w:fldSimple w:instr=" SEQ Figure \* ARABIC ">
+                              <w:r>
+                                <w:rPr>
+                                  <w:noProof/>
+                                </w:rPr>
+                                <w:t>5</w:t>
+                              </w:r>
+                            </w:fldSimple>
                             <w:bookmarkEnd w:id="14"/>
                             <w:r>
                               <w:t>: This figure shows the process that we believe generates self-reported turnout data. Notice that the observations from this process are imperfect. Respondents sometimes inaccurately report having turned out to vote. However, a partial observability model might help identify these cases and purge the bias that they introduce into the estimates.</w:t>
@@ -10050,27 +10612,14 @@
                       <w:r>
                         <w:t xml:space="preserve">Figure </w:t>
                       </w:r>
-                      <w:r>
-                        <w:fldChar w:fldCharType="begin"/>
-                      </w:r>
-                      <w:r>
-                        <w:instrText xml:space="preserve"> SEQ Figure \* ARABIC </w:instrText>
-                      </w:r>
-                      <w:r>
-                        <w:fldChar w:fldCharType="separate"/>
-                      </w:r>
-                      <w:r>
-                        <w:rPr>
-                          <w:noProof/>
-                        </w:rPr>
-                        <w:t>5</w:t>
-                      </w:r>
-                      <w:r>
-                        <w:rPr>
-                          <w:noProof/>
-                        </w:rPr>
-                        <w:fldChar w:fldCharType="end"/>
-                      </w:r>
+                      <w:fldSimple w:instr=" SEQ Figure \* ARABIC ">
+                        <w:r>
+                          <w:rPr>
+                            <w:noProof/>
+                          </w:rPr>
+                          <w:t>5</w:t>
+                        </w:r>
+                      </w:fldSimple>
                       <w:bookmarkEnd w:id="15"/>
                       <w:r>
                         <w:t>: This figure shows the process that we believe generates self-reported turnout data. Notice that the observations from this process are imperfect. Respondents sometimes inaccurately report having turned out to vote. However, a partial observability model might help identify these cases and purge the bias that they introduce into the estimates.</w:t>
@@ -10264,27 +10813,14 @@
       <w:r>
         <w:t xml:space="preserve">Figure </w:t>
       </w:r>
-      <w:r>
-        <w:fldChar w:fldCharType="begin"/>
-      </w:r>
-      <w:r>
-        <w:instrText xml:space="preserve"> SEQ Figure \* ARABIC </w:instrText>
-      </w:r>
-      <w:r>
-        <w:fldChar w:fldCharType="separate"/>
-      </w:r>
-      <w:r>
-        <w:rPr>
-          <w:noProof/>
-        </w:rPr>
-        <w:t>6</w:t>
-      </w:r>
-      <w:r>
-        <w:rPr>
-          <w:noProof/>
-        </w:rPr>
-        <w:fldChar w:fldCharType="end"/>
-      </w:r>
+      <w:fldSimple w:instr=" SEQ Figure \* ARABIC ">
+        <w:r>
+          <w:rPr>
+            <w:noProof/>
+          </w:rPr>
+          <w:t>6</w:t>
+        </w:r>
+      </w:fldSimple>
       <w:bookmarkEnd w:id="16"/>
       <w:r>
         <w:t xml:space="preserve">: </w:t>
@@ -10407,30 +10943,14 @@
       <w:r>
         <w:t xml:space="preserve">Figure </w:t>
       </w:r>
-      <w:r>
-        <w:fldChar w:fldCharType="begin"/>
-      </w:r>
-      <w:r>
-        <w:instrText xml:space="preserve"> SEQ Figure \* ARA</w:instrText>
-      </w:r>
-      <w:r>
-        <w:instrText xml:space="preserve">BIC </w:instrText>
-      </w:r>
-      <w:r>
-        <w:fldChar w:fldCharType="separate"/>
-      </w:r>
-      <w:r>
-        <w:rPr>
-          <w:noProof/>
-        </w:rPr>
-        <w:t>7</w:t>
-      </w:r>
-      <w:r>
-        <w:rPr>
-          <w:noProof/>
-        </w:rPr>
-        <w:fldChar w:fldCharType="end"/>
-      </w:r>
+      <w:fldSimple w:instr=" SEQ Figure \* ARABIC ">
+        <w:r>
+          <w:rPr>
+            <w:noProof/>
+          </w:rPr>
+          <w:t>7</w:t>
+        </w:r>
+      </w:fldSimple>
       <w:bookmarkEnd w:id="17"/>
       <w:r>
         <w:t>: This figure shows how the estimated probability of voting varies across education for three models. The left panel shows the full observability model (using validated voting data), which we take to represent the approximate truth. The middle panel shows the naive model that ignores misreports by treating self-reported data as actual turnout data. Finally, the right panel shows the estimates from the partial observability model using self-reported data. Notice that ignoring the misreports produces only small biases, while attempting to “model away” the misreports produces much larger biases.</w:t>
@@ -10510,27 +11030,14 @@
       <w:r>
         <w:t xml:space="preserve">Figure </w:t>
       </w:r>
-      <w:r>
-        <w:fldChar w:fldCharType="begin"/>
-      </w:r>
-      <w:r>
-        <w:instrText xml:space="preserve"> SEQ Figure \* ARABIC </w:instrText>
-      </w:r>
-      <w:r>
-        <w:fldChar w:fldCharType="separate"/>
-      </w:r>
-      <w:r>
-        <w:rPr>
-          <w:noProof/>
-        </w:rPr>
-        <w:t>8</w:t>
-      </w:r>
-      <w:r>
-        <w:rPr>
-          <w:noProof/>
-        </w:rPr>
-        <w:fldChar w:fldCharType="end"/>
-      </w:r>
+      <w:fldSimple w:instr=" SEQ Figure \* ARABIC ">
+        <w:r>
+          <w:rPr>
+            <w:noProof/>
+          </w:rPr>
+          <w:t>8</w:t>
+        </w:r>
+      </w:fldSimple>
       <w:bookmarkEnd w:id="18"/>
       <w:r>
         <w:t xml:space="preserve">: This figure shows the marginal effect of education on the probability of voting as education varies for three different models. The logit model using the validated data provides the approximate truth. The logit model naively using self-reported data </w:t>
@@ -10544,32 +11051,33 @@
       <w:r>
         <w:t xml:space="preserve"> </w:t>
       </w:r>
-      <w:r>
+      <w:bookmarkStart w:id="19" w:name="_GoBack"/>
+      <w:r>
+        <w:rPr>
+          <w:color w:val="FF0000"/>
+        </w:rPr>
         <w:t xml:space="preserve">On the other hand, the partial observability model, purported to </w:t>
       </w:r>
       <w:r>
         <w:rPr>
           <w:i/>
-        </w:rPr>
-        <w:t>remove</w:t>
-      </w:r>
-      <w:r>
-        <w:rPr>
-          <w:i/>
-        </w:rPr>
-        <w:t xml:space="preserve"> </w:t>
-      </w:r>
-      <w:r>
+          <w:color w:val="FF0000"/>
+        </w:rPr>
+        <w:t xml:space="preserve">remove </w:t>
+      </w:r>
+      <w:r>
+        <w:rPr>
+          <w:color w:val="FF0000"/>
+        </w:rPr>
         <w:t xml:space="preserve">the bias, only exacerbates the bias. </w:t>
       </w:r>
+      <w:bookmarkEnd w:id="19"/>
       <w:r>
         <w:t>The</w:t>
       </w:r>
       <w:r>
         <w:t xml:space="preserve"> partial observability model dramatically underestimates the marginal effect of education among those with 10 years of education or less, while dramatically overestimating the marginal effect for those with more than 10 years of education</w:t>
       </w:r>
-      <w:bookmarkStart w:id="19" w:name="_GoBack"/>
-      <w:bookmarkEnd w:id="19"/>
     </w:p>
     <w:p>
       <w:pPr>
@@ -10646,27 +11154,14 @@
       <w:r>
         <w:t xml:space="preserve">Figure </w:t>
       </w:r>
-      <w:r>
-        <w:fldChar w:fldCharType="begin"/>
-      </w:r>
-      <w:r>
-        <w:instrText xml:space="preserve"> SEQ Figure \* ARABIC </w:instrText>
-      </w:r>
-      <w:r>
-        <w:fldChar w:fldCharType="separate"/>
-      </w:r>
-      <w:r>
-        <w:rPr>
-          <w:noProof/>
-        </w:rPr>
-        <w:t>9</w:t>
-      </w:r>
-      <w:r>
-        <w:rPr>
-          <w:noProof/>
-        </w:rPr>
-        <w:fldChar w:fldCharType="end"/>
-      </w:r>
+      <w:fldSimple w:instr=" SEQ Figure \* ARABIC ">
+        <w:r>
+          <w:rPr>
+            <w:noProof/>
+          </w:rPr>
+          <w:t>9</w:t>
+        </w:r>
+      </w:fldSimple>
       <w:bookmarkEnd w:id="20"/>
       <w:r>
         <w:t>: This figure shows the estimated change in the probability of voting from three models. The full observability model using the validated data represents the approximate truth. The naive logit model ignores misreports and treats self-reports as actual turnout. The partial observability model attempts to “model away” any bias introduced by misreports. Instead of reducing the bias, however, it exacerbates bias.</w:t>
@@ -10817,6 +11312,7 @@
                 <w:szCs w:val="20"/>
               </w:rPr>
             </w:pPr>
+            <w:proofErr w:type="spellStart"/>
             <w:r>
               <w:rPr>
                 <w:rFonts w:ascii="Times New Roman" w:hAnsi="Times New Roman"/>
@@ -10825,6 +11321,7 @@
               </w:rPr>
               <w:t>Obs</w:t>
             </w:r>
+            <w:proofErr w:type="spellEnd"/>
           </w:p>
         </w:tc>
         <w:tc>
@@ -11946,13 +12443,23 @@
         </w:rPr>
         <w:t xml:space="preserve">To set up this model in a choice-theoretical fashion, we assume that each individual </w:t>
       </w:r>
+      <w:proofErr w:type="spellStart"/>
       <w:r>
         <w:rPr>
           <w:rFonts w:ascii="Times New Roman" w:hAnsi="Times New Roman"/>
           <w:i/>
           <w:sz w:val="20"/>
         </w:rPr>
-        <w:t xml:space="preserve">i </w:t>
+        <w:t>i</w:t>
+      </w:r>
+      <w:proofErr w:type="spellEnd"/>
+      <w:r>
+        <w:rPr>
+          <w:rFonts w:ascii="Times New Roman" w:hAnsi="Times New Roman"/>
+          <w:i/>
+          <w:sz w:val="20"/>
+        </w:rPr>
+        <w:t xml:space="preserve"> </w:t>
       </w:r>
       <w:r>
         <w:rPr>
@@ -13333,7 +13840,23 @@
           <w:rFonts w:ascii="Times New Roman" w:hAnsi="Times New Roman"/>
           <w:sz w:val="20"/>
         </w:rPr>
-        <w:t xml:space="preserve">is the cumulative distribution function (cdf) of </w:t>
+        <w:t>is the cumulative distribution function (</w:t>
+      </w:r>
+      <w:proofErr w:type="spellStart"/>
+      <w:r>
+        <w:rPr>
+          <w:rFonts w:ascii="Times New Roman" w:hAnsi="Times New Roman"/>
+          <w:sz w:val="20"/>
+        </w:rPr>
+        <w:t>cdf</w:t>
+      </w:r>
+      <w:proofErr w:type="spellEnd"/>
+      <w:r>
+        <w:rPr>
+          <w:rFonts w:ascii="Times New Roman" w:hAnsi="Times New Roman"/>
+          <w:sz w:val="20"/>
+        </w:rPr>
+        <w:t xml:space="preserve">) of </w:t>
       </w:r>
       <m:oMath>
         <m:sSub>
@@ -14605,6 +15128,7 @@
         </w:rPr>
         <w:t xml:space="preserve">. Thus, we can write the likelihood as </w:t>
       </w:r>
+      <w:proofErr w:type="gramStart"/>
       <m:oMath>
         <m:r>
           <m:rPr>
@@ -14616,6 +15140,7 @@
           </w:rPr>
           <m:t>L(</m:t>
         </m:r>
+        <w:proofErr w:type="gramEnd"/>
         <m:r>
           <m:rPr>
             <m:sty m:val="bi"/>
@@ -17688,7 +18213,7 @@
       <w:rPr>
         <w:noProof/>
       </w:rPr>
-      <w:t>36</w:t>
+      <w:t>35</w:t>
     </w:r>
     <w:r>
       <w:fldChar w:fldCharType="end"/>
@@ -17745,7 +18270,25 @@
             <w:rFonts w:ascii="Times New Roman" w:hAnsi="Times New Roman"/>
             <w:sz w:val="20"/>
           </w:rPr>
-          <w:t>github.com/carlislerainey/unreliable-inferences</w:t>
+          <w:t>github.com/</w:t>
+        </w:r>
+        <w:proofErr w:type="spellStart"/>
+        <w:r>
+          <w:rPr>
+            <w:rStyle w:val="Hyperlink"/>
+            <w:rFonts w:ascii="Times New Roman" w:hAnsi="Times New Roman"/>
+            <w:sz w:val="20"/>
+          </w:rPr>
+          <w:t>carlislerainey</w:t>
+        </w:r>
+        <w:proofErr w:type="spellEnd"/>
+        <w:r>
+          <w:rPr>
+            <w:rStyle w:val="Hyperlink"/>
+            <w:rFonts w:ascii="Times New Roman" w:hAnsi="Times New Roman"/>
+            <w:sz w:val="20"/>
+          </w:rPr>
+          <w:t>/unreliable-inferences</w:t>
         </w:r>
       </w:hyperlink>
       <w:r>
@@ -17872,7 +18415,21 @@
         <w:rPr>
           <w:sz w:val="20"/>
         </w:rPr>
-        <w:t>Poirier (1980) presents the partial observability model, and Abowd and Farber (1982) provide an early economics application.</w:t>
+        <w:t xml:space="preserve">Poirier (1980) presents the partial observability model, and </w:t>
+      </w:r>
+      <w:proofErr w:type="spellStart"/>
+      <w:r>
+        <w:rPr>
+          <w:sz w:val="20"/>
+        </w:rPr>
+        <w:t>Abowd</w:t>
+      </w:r>
+      <w:proofErr w:type="spellEnd"/>
+      <w:r>
+        <w:rPr>
+          <w:sz w:val="20"/>
+        </w:rPr>
+        <w:t xml:space="preserve"> and Farber (1982) provide an early economics application.</w:t>
       </w:r>
     </w:p>
   </w:footnote>
@@ -17927,7 +18484,21 @@
         <w:rPr>
           <w:sz w:val="20"/>
         </w:rPr>
-        <w:t xml:space="preserve"> Feinstein (1990) advocates the approach for regulatory compliance studies and, more generally, suggests the model’s usefulness for a wide range of policy studies.  The most well-known political science applications of the partial observability model are the studies of IMF agreements and of trade and conflict that we discuss more fully below (Przeworski and Vreeland 2000 and 2002, Vreeland 2003, Stone 2008, and Xiang 2010).  In addition, Beger et al. (2011) recommend that researchers consider the partial observability model when assessing behaviors or attitudes that are subject to social desirability bias when measu</w:t>
+        <w:t xml:space="preserve"> Feinstein (1990) advocates the approach for regulatory compliance studies and, more generally, suggests the model’s usefulness for a wide range of policy studies.  The most well-known political science applications of the partial observability model are the studies of IMF agreements and of trade and conflict that we discuss more fully below (Przeworski and Vreeland 2000 and 2002, Vreeland 2003, Stone 2008, and Xiang 2010).  In addition, </w:t>
+      </w:r>
+      <w:proofErr w:type="spellStart"/>
+      <w:r>
+        <w:rPr>
+          <w:sz w:val="20"/>
+        </w:rPr>
+        <w:t>Beger</w:t>
+      </w:r>
+      <w:proofErr w:type="spellEnd"/>
+      <w:r>
+        <w:rPr>
+          <w:sz w:val="20"/>
+        </w:rPr>
+        <w:t xml:space="preserve"> et al. (2011) recommend that researchers consider the partial observability model when assessing behaviors or attitudes that are subject to social desirability bias when measu</w:t>
       </w:r>
       <w:r>
         <w:rPr>
@@ -17970,7 +18541,21 @@
         <w:rPr>
           <w:sz w:val="20"/>
         </w:rPr>
-        <w:t xml:space="preserve"> Collecting data that directly measure the outcome of interest remains the holy grail, of course, but doing so is not always plausible or even possible.</w:t>
+        <w:t xml:space="preserve"> Collecting data that directly measure the outcome of interest remains the </w:t>
+      </w:r>
+      <w:proofErr w:type="gramStart"/>
+      <w:r>
+        <w:rPr>
+          <w:sz w:val="20"/>
+        </w:rPr>
+        <w:t>holy grail</w:t>
+      </w:r>
+      <w:proofErr w:type="gramEnd"/>
+      <w:r>
+        <w:rPr>
+          <w:sz w:val="20"/>
+        </w:rPr>
+        <w:t>, of course, but doing so is not always plausible or even possible.</w:t>
       </w:r>
     </w:p>
   </w:footnote>
@@ -18592,7 +19177,23 @@
           <w:rFonts w:ascii="Times New Roman" w:hAnsi="Times New Roman"/>
           <w:sz w:val="20"/>
         </w:rPr>
-        <w:t xml:space="preserve"> Again, Meng and Schmidt (1985) highlighted early on that one cost of partial observability models is likely inflated standard errors.</w:t>
+        <w:t xml:space="preserve"> Again, </w:t>
+      </w:r>
+      <w:proofErr w:type="spellStart"/>
+      <w:r>
+        <w:rPr>
+          <w:rFonts w:ascii="Times New Roman" w:hAnsi="Times New Roman"/>
+          <w:sz w:val="20"/>
+        </w:rPr>
+        <w:t>Meng</w:t>
+      </w:r>
+      <w:proofErr w:type="spellEnd"/>
+      <w:r>
+        <w:rPr>
+          <w:rFonts w:ascii="Times New Roman" w:hAnsi="Times New Roman"/>
+          <w:sz w:val="20"/>
+        </w:rPr>
+        <w:t xml:space="preserve"> and Schmidt (1985) highlighted early on that one cost of partial observability models is likely inflated standard errors.</w:t>
       </w:r>
     </w:p>
   </w:footnote>
@@ -18614,7 +19215,35 @@
         <w:rPr>
           <w:sz w:val="20"/>
         </w:rPr>
-        <w:t xml:space="preserve"> Thankfully, the increasing sophistication of electronic databases has reduced the actual financial cost of validation efforts (see Ansolabehere and Hersh 2012). </w:t>
+        <w:t xml:space="preserve"> Thankfully, the increasing sophistication of electronic databases has reduced the actual financial cost of validation efforts (see </w:t>
+      </w:r>
+      <w:proofErr w:type="spellStart"/>
+      <w:r>
+        <w:rPr>
+          <w:sz w:val="20"/>
+        </w:rPr>
+        <w:t>Ansolabehere</w:t>
+      </w:r>
+      <w:proofErr w:type="spellEnd"/>
+      <w:r>
+        <w:rPr>
+          <w:sz w:val="20"/>
+        </w:rPr>
+        <w:t xml:space="preserve"> and </w:t>
+      </w:r>
+      <w:proofErr w:type="spellStart"/>
+      <w:r>
+        <w:rPr>
+          <w:sz w:val="20"/>
+        </w:rPr>
+        <w:t>Hersh</w:t>
+      </w:r>
+      <w:proofErr w:type="spellEnd"/>
+      <w:r>
+        <w:rPr>
+          <w:sz w:val="20"/>
+        </w:rPr>
+        <w:t xml:space="preserve"> 2012). </w:t>
       </w:r>
     </w:p>
   </w:footnote>
@@ -18666,7 +19295,71 @@
           <w:rFonts w:ascii="Times New Roman" w:hAnsi="Times New Roman"/>
           <w:sz w:val="20"/>
         </w:rPr>
-        <w:t xml:space="preserve"> Although we treat the validated data as fully observed, as Berent, Krosnick, and Lupia (2011) discuss, validation efforts are not without some difficulties. We undertook two additional sets of analyses that took into account the quality of voter validation. First, we considered the sub-sample of respondents whose interviewer assessed as excellent the organization, accessibility, and accuracy of records in the elections office (i.e., the interviewer was confident that if the respondent was registered, his/her record would be found) (see Abramson and Claggett 1992). Second, we also considered the sub-sample of respondents for whom the NES data indicate that there were exact record matches on name, address, and year and month of birth.  Each of these sub-samples should be associated with especially high-quality validation efforts.  The patterns of results for these sub-samples were consistent with what we present.</w:t>
+        <w:t xml:space="preserve"> Although we treat the validated data as fully observed, as </w:t>
+      </w:r>
+      <w:proofErr w:type="spellStart"/>
+      <w:r>
+        <w:rPr>
+          <w:rFonts w:ascii="Times New Roman" w:hAnsi="Times New Roman"/>
+          <w:sz w:val="20"/>
+        </w:rPr>
+        <w:t>Berent</w:t>
+      </w:r>
+      <w:proofErr w:type="spellEnd"/>
+      <w:r>
+        <w:rPr>
+          <w:rFonts w:ascii="Times New Roman" w:hAnsi="Times New Roman"/>
+          <w:sz w:val="20"/>
+        </w:rPr>
+        <w:t xml:space="preserve">, </w:t>
+      </w:r>
+      <w:proofErr w:type="spellStart"/>
+      <w:r>
+        <w:rPr>
+          <w:rFonts w:ascii="Times New Roman" w:hAnsi="Times New Roman"/>
+          <w:sz w:val="20"/>
+        </w:rPr>
+        <w:t>Krosnick</w:t>
+      </w:r>
+      <w:proofErr w:type="spellEnd"/>
+      <w:r>
+        <w:rPr>
+          <w:rFonts w:ascii="Times New Roman" w:hAnsi="Times New Roman"/>
+          <w:sz w:val="20"/>
+        </w:rPr>
+        <w:t xml:space="preserve">, and </w:t>
+      </w:r>
+      <w:proofErr w:type="spellStart"/>
+      <w:r>
+        <w:rPr>
+          <w:rFonts w:ascii="Times New Roman" w:hAnsi="Times New Roman"/>
+          <w:sz w:val="20"/>
+        </w:rPr>
+        <w:t>Lupia</w:t>
+      </w:r>
+      <w:proofErr w:type="spellEnd"/>
+      <w:r>
+        <w:rPr>
+          <w:rFonts w:ascii="Times New Roman" w:hAnsi="Times New Roman"/>
+          <w:sz w:val="20"/>
+        </w:rPr>
+        <w:t xml:space="preserve"> (2011) discuss, validation efforts are not without some difficulties. We undertook two additional sets of analyses that took into account the quality of voter validation. First, we considered the sub-sample of respondents whose interviewer assessed as excellent the organization, accessibility, and accuracy of records in the elections office (i.e., the interviewer was confident that if the respondent was registered, his/her record would be found) (see Abramson and </w:t>
+      </w:r>
+      <w:proofErr w:type="spellStart"/>
+      <w:r>
+        <w:rPr>
+          <w:rFonts w:ascii="Times New Roman" w:hAnsi="Times New Roman"/>
+          <w:sz w:val="20"/>
+        </w:rPr>
+        <w:t>Claggett</w:t>
+      </w:r>
+      <w:proofErr w:type="spellEnd"/>
+      <w:r>
+        <w:rPr>
+          <w:rFonts w:ascii="Times New Roman" w:hAnsi="Times New Roman"/>
+          <w:sz w:val="20"/>
+        </w:rPr>
+        <w:t xml:space="preserve"> 1992). Second, we also considered the sub-sample of respondents for whom the NES data indicate that there were exact record matches on name, address, and year and month of birth.  Each of these sub-samples should be associated with especially high-quality validation efforts.  The patterns of results for these sub-samples were consistent with what we present.</w:t>
       </w:r>
     </w:p>
   </w:footnote>
@@ -18761,7 +19454,119 @@
           <w:rFonts w:ascii="Times New Roman" w:hAnsi="Times New Roman" w:cs="Times New Roman"/>
           <w:sz w:val="20"/>
         </w:rPr>
-        <w:t xml:space="preserve">These socio-demographic variables represent the core of the specification of many existing models of both turnout misreport and voter turnout itself (e.g., Wolfinger and Rosenstone 1980; Sigelman 1982; Abramson and Claggett 1984; Silver, Anderson, and Abramson 1986; Bernstein, Chadha, and Montjoy 2001; Ansolabehere and Hersh 2011). </w:t>
+        <w:t xml:space="preserve">These socio-demographic variables represent the core of the specification of many existing models of both turnout misreport and voter turnout itself (e.g., </w:t>
+      </w:r>
+      <w:proofErr w:type="spellStart"/>
+      <w:r>
+        <w:rPr>
+          <w:rFonts w:ascii="Times New Roman" w:hAnsi="Times New Roman" w:cs="Times New Roman"/>
+          <w:sz w:val="20"/>
+        </w:rPr>
+        <w:t>Wolfinger</w:t>
+      </w:r>
+      <w:proofErr w:type="spellEnd"/>
+      <w:r>
+        <w:rPr>
+          <w:rFonts w:ascii="Times New Roman" w:hAnsi="Times New Roman" w:cs="Times New Roman"/>
+          <w:sz w:val="20"/>
+        </w:rPr>
+        <w:t xml:space="preserve"> and </w:t>
+      </w:r>
+      <w:proofErr w:type="spellStart"/>
+      <w:r>
+        <w:rPr>
+          <w:rFonts w:ascii="Times New Roman" w:hAnsi="Times New Roman" w:cs="Times New Roman"/>
+          <w:sz w:val="20"/>
+        </w:rPr>
+        <w:t>Rosenstone</w:t>
+      </w:r>
+      <w:proofErr w:type="spellEnd"/>
+      <w:r>
+        <w:rPr>
+          <w:rFonts w:ascii="Times New Roman" w:hAnsi="Times New Roman" w:cs="Times New Roman"/>
+          <w:sz w:val="20"/>
+        </w:rPr>
+        <w:t xml:space="preserve"> 1980; </w:t>
+      </w:r>
+      <w:proofErr w:type="spellStart"/>
+      <w:r>
+        <w:rPr>
+          <w:rFonts w:ascii="Times New Roman" w:hAnsi="Times New Roman" w:cs="Times New Roman"/>
+          <w:sz w:val="20"/>
+        </w:rPr>
+        <w:t>Sigelman</w:t>
+      </w:r>
+      <w:proofErr w:type="spellEnd"/>
+      <w:r>
+        <w:rPr>
+          <w:rFonts w:ascii="Times New Roman" w:hAnsi="Times New Roman" w:cs="Times New Roman"/>
+          <w:sz w:val="20"/>
+        </w:rPr>
+        <w:t xml:space="preserve"> 1982; Abramson and </w:t>
+      </w:r>
+      <w:proofErr w:type="spellStart"/>
+      <w:r>
+        <w:rPr>
+          <w:rFonts w:ascii="Times New Roman" w:hAnsi="Times New Roman" w:cs="Times New Roman"/>
+          <w:sz w:val="20"/>
+        </w:rPr>
+        <w:t>Claggett</w:t>
+      </w:r>
+      <w:proofErr w:type="spellEnd"/>
+      <w:r>
+        <w:rPr>
+          <w:rFonts w:ascii="Times New Roman" w:hAnsi="Times New Roman" w:cs="Times New Roman"/>
+          <w:sz w:val="20"/>
+        </w:rPr>
+        <w:t xml:space="preserve"> 1984; Silver, Anderson, and Abramson 1986; Bernstein, Chadha, and </w:t>
+      </w:r>
+      <w:proofErr w:type="spellStart"/>
+      <w:r>
+        <w:rPr>
+          <w:rFonts w:ascii="Times New Roman" w:hAnsi="Times New Roman" w:cs="Times New Roman"/>
+          <w:sz w:val="20"/>
+        </w:rPr>
+        <w:t>Montjoy</w:t>
+      </w:r>
+      <w:proofErr w:type="spellEnd"/>
+      <w:r>
+        <w:rPr>
+          <w:rFonts w:ascii="Times New Roman" w:hAnsi="Times New Roman" w:cs="Times New Roman"/>
+          <w:sz w:val="20"/>
+        </w:rPr>
+        <w:t xml:space="preserve"> 2001; </w:t>
+      </w:r>
+      <w:proofErr w:type="spellStart"/>
+      <w:r>
+        <w:rPr>
+          <w:rFonts w:ascii="Times New Roman" w:hAnsi="Times New Roman" w:cs="Times New Roman"/>
+          <w:sz w:val="20"/>
+        </w:rPr>
+        <w:t>Ansolabehere</w:t>
+      </w:r>
+      <w:proofErr w:type="spellEnd"/>
+      <w:r>
+        <w:rPr>
+          <w:rFonts w:ascii="Times New Roman" w:hAnsi="Times New Roman" w:cs="Times New Roman"/>
+          <w:sz w:val="20"/>
+        </w:rPr>
+        <w:t xml:space="preserve"> and </w:t>
+      </w:r>
+      <w:proofErr w:type="spellStart"/>
+      <w:r>
+        <w:rPr>
+          <w:rFonts w:ascii="Times New Roman" w:hAnsi="Times New Roman" w:cs="Times New Roman"/>
+          <w:sz w:val="20"/>
+        </w:rPr>
+        <w:t>Hersh</w:t>
+      </w:r>
+      <w:proofErr w:type="spellEnd"/>
+      <w:r>
+        <w:rPr>
+          <w:rFonts w:ascii="Times New Roman" w:hAnsi="Times New Roman" w:cs="Times New Roman"/>
+          <w:sz w:val="20"/>
+        </w:rPr>
+        <w:t xml:space="preserve"> 2011). </w:t>
       </w:r>
       <w:r>
         <w:rPr>
@@ -18793,7 +19598,91 @@
         <w:rPr>
           <w:sz w:val="20"/>
         </w:rPr>
-        <w:t xml:space="preserve"> Social desirability also likely factors into the process, since misreports almost always take the form of over-reports (as contrasted with underreports) (see Belli, Traugott, and Beckman 2001; Bernstein, Chadha, and Montjoy 2001; Stocke 2007; Stocke and Stark 2007; Ansolabehere and Hersh 2012).</w:t>
+        <w:t xml:space="preserve"> Social desirability also likely factors into the process, since misreports almost always take the form of over-reports (as contrasted with underreports) (see Belli, </w:t>
+      </w:r>
+      <w:proofErr w:type="spellStart"/>
+      <w:r>
+        <w:rPr>
+          <w:sz w:val="20"/>
+        </w:rPr>
+        <w:t>Traugott</w:t>
+      </w:r>
+      <w:proofErr w:type="spellEnd"/>
+      <w:r>
+        <w:rPr>
+          <w:sz w:val="20"/>
+        </w:rPr>
+        <w:t xml:space="preserve">, and Beckman 2001; Bernstein, Chadha, and </w:t>
+      </w:r>
+      <w:proofErr w:type="spellStart"/>
+      <w:r>
+        <w:rPr>
+          <w:sz w:val="20"/>
+        </w:rPr>
+        <w:t>Montjoy</w:t>
+      </w:r>
+      <w:proofErr w:type="spellEnd"/>
+      <w:r>
+        <w:rPr>
+          <w:sz w:val="20"/>
+        </w:rPr>
+        <w:t xml:space="preserve"> 2001; </w:t>
+      </w:r>
+      <w:proofErr w:type="spellStart"/>
+      <w:r>
+        <w:rPr>
+          <w:sz w:val="20"/>
+        </w:rPr>
+        <w:t>Stocke</w:t>
+      </w:r>
+      <w:proofErr w:type="spellEnd"/>
+      <w:r>
+        <w:rPr>
+          <w:sz w:val="20"/>
+        </w:rPr>
+        <w:t xml:space="preserve"> 2007; </w:t>
+      </w:r>
+      <w:proofErr w:type="spellStart"/>
+      <w:r>
+        <w:rPr>
+          <w:sz w:val="20"/>
+        </w:rPr>
+        <w:t>Stocke</w:t>
+      </w:r>
+      <w:proofErr w:type="spellEnd"/>
+      <w:r>
+        <w:rPr>
+          <w:sz w:val="20"/>
+        </w:rPr>
+        <w:t xml:space="preserve"> and Stark 2007; </w:t>
+      </w:r>
+      <w:proofErr w:type="spellStart"/>
+      <w:r>
+        <w:rPr>
+          <w:sz w:val="20"/>
+        </w:rPr>
+        <w:t>Ansolabehere</w:t>
+      </w:r>
+      <w:proofErr w:type="spellEnd"/>
+      <w:r>
+        <w:rPr>
+          <w:sz w:val="20"/>
+        </w:rPr>
+        <w:t xml:space="preserve"> and </w:t>
+      </w:r>
+      <w:proofErr w:type="spellStart"/>
+      <w:r>
+        <w:rPr>
+          <w:sz w:val="20"/>
+        </w:rPr>
+        <w:t>Hersh</w:t>
+      </w:r>
+      <w:proofErr w:type="spellEnd"/>
+      <w:r>
+        <w:rPr>
+          <w:sz w:val="20"/>
+        </w:rPr>
+        <w:t xml:space="preserve"> 2012).</w:t>
       </w:r>
     </w:p>
     <w:p>
@@ -18928,7 +19817,49 @@
         <w:rPr>
           <w:sz w:val="20"/>
         </w:rPr>
-        <w:t xml:space="preserve"> role (e.g., Dee 2004; Kam and Palmer 2008, 2011; Sondheimer and Green 2010; Henderson and Chatfield, 2011; Mayer 2011; Berinksy and Lenz 2011).  We do not weigh in on this unfolding debate in the current study.</w:t>
+        <w:t xml:space="preserve"> role (e.g., Dee 2004; </w:t>
+      </w:r>
+      <w:proofErr w:type="spellStart"/>
+      <w:r>
+        <w:rPr>
+          <w:sz w:val="20"/>
+        </w:rPr>
+        <w:t>Kam</w:t>
+      </w:r>
+      <w:proofErr w:type="spellEnd"/>
+      <w:r>
+        <w:rPr>
+          <w:sz w:val="20"/>
+        </w:rPr>
+        <w:t xml:space="preserve"> and Palmer 2008, 2011; </w:t>
+      </w:r>
+      <w:proofErr w:type="spellStart"/>
+      <w:r>
+        <w:rPr>
+          <w:sz w:val="20"/>
+        </w:rPr>
+        <w:t>Sondheimer</w:t>
+      </w:r>
+      <w:proofErr w:type="spellEnd"/>
+      <w:r>
+        <w:rPr>
+          <w:sz w:val="20"/>
+        </w:rPr>
+        <w:t xml:space="preserve"> and Green 2010; Henderson and Chatfield, 2011; Mayer 2011; </w:t>
+      </w:r>
+      <w:proofErr w:type="spellStart"/>
+      <w:r>
+        <w:rPr>
+          <w:sz w:val="20"/>
+        </w:rPr>
+        <w:t>Berinksy</w:t>
+      </w:r>
+      <w:proofErr w:type="spellEnd"/>
+      <w:r>
+        <w:rPr>
+          <w:sz w:val="20"/>
+        </w:rPr>
+        <w:t xml:space="preserve"> and Lenz 2011).  We do not weigh in on this unfolding debate in the current study.</w:t>
       </w:r>
     </w:p>
     <w:p>
@@ -18971,7 +19902,21 @@
         <w:rPr>
           <w:sz w:val="20"/>
         </w:rPr>
-        <w:t xml:space="preserve"> Although the conventional approach of most students of voter turnout is to specify both demographic and attitudinal variables in a multivariate model, Gelman and Hill (2007, pp. 190-94) warn against making inferences based on models that specify intervening or mediating variables, which attitudinal measures clearly are in this set-up.  The concern is “nonignorability—systematic differences between groups defined conditional on the post-treatment intermediate outcome” (Gelman and Hill 2007, p. 193).</w:t>
+        <w:t xml:space="preserve"> Although the conventional approach of most students of voter turnout is to specify both demographic and attitudinal variables in a multivariate model, Gelman and Hill (2007, pp. 190-94) warn against making inferences based on models that specify intervening or mediating variables, which attitudinal measures clearly are in this set-up.  The concern is “</w:t>
+      </w:r>
+      <w:proofErr w:type="spellStart"/>
+      <w:r>
+        <w:rPr>
+          <w:sz w:val="20"/>
+        </w:rPr>
+        <w:t>nonignorability</w:t>
+      </w:r>
+      <w:proofErr w:type="spellEnd"/>
+      <w:r>
+        <w:rPr>
+          <w:sz w:val="20"/>
+        </w:rPr>
+        <w:t>—systematic differences between groups defined conditional on the post-treatment intermediate outcome” (Gelman and Hill 2007, p. 193).</w:t>
       </w:r>
     </w:p>
     <w:p>
@@ -19071,7 +20016,23 @@
           <w:rFonts w:ascii="Times New Roman" w:hAnsi="Times New Roman" w:cs="Times New Roman"/>
           <w:sz w:val="20"/>
         </w:rPr>
-        <w:t xml:space="preserve"> Indeed, motivated by Beger et al. (2011), we began this project with the hope of offering the partial observability model as an alternative to the costly process of validating voter turnout.  However, our initial results from both analyses of NES data and simulation studies forced us to reconsider the usefulness of our idea.</w:t>
+        <w:t xml:space="preserve"> Indeed, motivated by </w:t>
+      </w:r>
+      <w:proofErr w:type="spellStart"/>
+      <w:r>
+        <w:rPr>
+          <w:rFonts w:ascii="Times New Roman" w:hAnsi="Times New Roman" w:cs="Times New Roman"/>
+          <w:sz w:val="20"/>
+        </w:rPr>
+        <w:t>Beger</w:t>
+      </w:r>
+      <w:proofErr w:type="spellEnd"/>
+      <w:r>
+        <w:rPr>
+          <w:rFonts w:ascii="Times New Roman" w:hAnsi="Times New Roman" w:cs="Times New Roman"/>
+          <w:sz w:val="20"/>
+        </w:rPr>
+        <w:t xml:space="preserve"> et al. (2011), we began this project with the hope of offering the partial observability model as an alternative to the costly process of validating voter turnout.  However, our initial results from both analyses of NES data and simulation studies forced us to reconsider the usefulness of our idea.</w:t>
       </w:r>
     </w:p>
   </w:footnote>
@@ -19097,7 +20058,35 @@
         <w:rPr>
           <w:sz w:val="20"/>
         </w:rPr>
-        <w:t xml:space="preserve"> Moreover, Ansolabehere and Hersh’s (2011, 2012) recent findings based on comparing the results of voter turnout models that rely on validated data to those of models that rely on self-reports are not so sanguine.  They determine that standard predictors of voter turnout, such as demographics and measures of partisanship and political engagement, explain only a third to half as much about participation in models that assess validated data.   </w:t>
+        <w:t xml:space="preserve"> Moreover, </w:t>
+      </w:r>
+      <w:proofErr w:type="spellStart"/>
+      <w:r>
+        <w:rPr>
+          <w:sz w:val="20"/>
+        </w:rPr>
+        <w:t>Ansolabehere</w:t>
+      </w:r>
+      <w:proofErr w:type="spellEnd"/>
+      <w:r>
+        <w:rPr>
+          <w:sz w:val="20"/>
+        </w:rPr>
+        <w:t xml:space="preserve"> and </w:t>
+      </w:r>
+      <w:proofErr w:type="spellStart"/>
+      <w:r>
+        <w:rPr>
+          <w:sz w:val="20"/>
+        </w:rPr>
+        <w:t>Hersh’s</w:t>
+      </w:r>
+      <w:proofErr w:type="spellEnd"/>
+      <w:r>
+        <w:rPr>
+          <w:sz w:val="20"/>
+        </w:rPr>
+        <w:t xml:space="preserve"> (2011, 2012) recent findings based on comparing the results of voter turnout models that rely on validated data to those of models that rely on self-reports are not so sanguine.  They determine that standard predictors of voter turnout, such as demographics and measures of partisanship and political engagement, explain only a third to half as much about participation in models that assess validated data.   </w:t>
       </w:r>
     </w:p>
   </w:footnote>
@@ -19129,13 +20118,29 @@
           <w:rFonts w:ascii="Times New Roman" w:hAnsi="Times New Roman" w:cs="Courier New"/>
           <w:sz w:val="20"/>
         </w:rPr>
-        <w:t>Miller, Warren E., and  the  National  Election Studies.   AMERICAN</w:t>
-      </w:r>
+        <w:t xml:space="preserve">Miller, Warren E., </w:t>
+      </w:r>
+      <w:proofErr w:type="gramStart"/>
       <w:r>
         <w:rPr>
           <w:rFonts w:ascii="Times New Roman" w:hAnsi="Times New Roman" w:cs="Courier New"/>
           <w:sz w:val="20"/>
         </w:rPr>
+        <w:t>and  the</w:t>
+      </w:r>
+      <w:proofErr w:type="gramEnd"/>
+      <w:r>
+        <w:rPr>
+          <w:rFonts w:ascii="Times New Roman" w:hAnsi="Times New Roman" w:cs="Courier New"/>
+          <w:sz w:val="20"/>
+        </w:rPr>
+        <w:t xml:space="preserve">  National  Election Studies.   AMERICAN</w:t>
+      </w:r>
+      <w:r>
+        <w:rPr>
+          <w:rFonts w:ascii="Times New Roman" w:hAnsi="Times New Roman" w:cs="Courier New"/>
+          <w:sz w:val="20"/>
+        </w:rPr>
         <w:t xml:space="preserve"> </w:t>
       </w:r>
       <w:r>
@@ -19171,13 +20176,29 @@
           <w:rFonts w:ascii="Times New Roman" w:hAnsi="Times New Roman" w:cs="Courier New"/>
           <w:sz w:val="20"/>
         </w:rPr>
-        <w:t>URVEY [Computer File]. Conducted  by University of Michigan,</w:t>
-      </w:r>
+        <w:t xml:space="preserve">URVEY [Computer File]. </w:t>
+      </w:r>
+      <w:proofErr w:type="gramStart"/>
       <w:r>
         <w:rPr>
           <w:rFonts w:ascii="Times New Roman" w:hAnsi="Times New Roman" w:cs="Courier New"/>
           <w:sz w:val="20"/>
         </w:rPr>
+        <w:t>Conducted  by</w:t>
+      </w:r>
+      <w:proofErr w:type="gramEnd"/>
+      <w:r>
+        <w:rPr>
+          <w:rFonts w:ascii="Times New Roman" w:hAnsi="Times New Roman" w:cs="Courier New"/>
+          <w:sz w:val="20"/>
+        </w:rPr>
+        <w:t xml:space="preserve"> University of Michigan,</w:t>
+      </w:r>
+      <w:r>
+        <w:rPr>
+          <w:rFonts w:ascii="Times New Roman" w:hAnsi="Times New Roman" w:cs="Courier New"/>
+          <w:sz w:val="20"/>
+        </w:rPr>
         <w:t xml:space="preserve"> </w:t>
       </w:r>
       <w:r>
@@ -19199,7 +20220,23 @@
           <w:rFonts w:ascii="Times New Roman" w:hAnsi="Times New Roman" w:cs="Courier New"/>
           <w:sz w:val="20"/>
         </w:rPr>
-        <w:t>for Political Studies. 3rd ICPSR ed. Ann Arbor,  MI: Inter-university Consortium for Political</w:t>
+        <w:t>for Political Studies. 3rd ICPSR ed. Ann Arbor</w:t>
+      </w:r>
+      <w:proofErr w:type="gramStart"/>
+      <w:r>
+        <w:rPr>
+          <w:rFonts w:ascii="Times New Roman" w:hAnsi="Times New Roman" w:cs="Courier New"/>
+          <w:sz w:val="20"/>
+        </w:rPr>
+        <w:t>,  MI</w:t>
+      </w:r>
+      <w:proofErr w:type="gramEnd"/>
+      <w:r>
+        <w:rPr>
+          <w:rFonts w:ascii="Times New Roman" w:hAnsi="Times New Roman" w:cs="Courier New"/>
+          <w:sz w:val="20"/>
+        </w:rPr>
+        <w:t>: Inter-university Consortium for Political</w:t>
       </w:r>
       <w:r>
         <w:rPr>
@@ -25135,7 +26172,7 @@
 </file>
 
 <file path=customXml/itemProps1.xml><?xml version="1.0" encoding="utf-8"?>
-<ds:datastoreItem xmlns:ds="http://schemas.openxmlformats.org/officeDocument/2006/customXml" ds:itemID="{5227607C-2955-0E41-AFDC-525205E126D7}">
+<ds:datastoreItem xmlns:ds="http://schemas.openxmlformats.org/officeDocument/2006/customXml" ds:itemID="{68D1493B-E171-3A48-B7BE-D04491426D69}">
   <ds:schemaRefs>
     <ds:schemaRef ds:uri="http://schemas.openxmlformats.org/officeDocument/2006/bibliography"/>
   </ds:schemaRefs>

</xml_diff>